<commit_message>
4 of 5 modules complete
</commit_message>
<xml_diff>
--- a/Template_Files/03_FunctionalSafetyConcept_LaneAssistance_Template.docx
+++ b/Template_Files/03_FunctionalSafetyConcept_LaneAssistance_Template.docx
@@ -144,7 +144,9 @@
         </w:rPr>
       </w:pPr>
       <w:bookmarkStart w:id="2" w:name="_1v0rwb789wl3" w:colFirst="0" w:colLast="0"/>
+      <w:bookmarkStart w:id="3" w:name="_GoBack"/>
       <w:bookmarkEnd w:id="2"/>
+      <w:bookmarkEnd w:id="3"/>
     </w:p>
     <w:p>
       <w:pPr>
@@ -155,8 +157,8 @@
           <w:szCs w:val="48"/>
         </w:rPr>
       </w:pPr>
-      <w:bookmarkStart w:id="3" w:name="_2468oyeg0eef" w:colFirst="0" w:colLast="0"/>
-      <w:bookmarkEnd w:id="3"/>
+      <w:bookmarkStart w:id="4" w:name="_2468oyeg0eef" w:colFirst="0" w:colLast="0"/>
+      <w:bookmarkEnd w:id="4"/>
     </w:p>
     <w:p>
       <w:pPr>
@@ -174,8 +176,8 @@
         <w:contextualSpacing w:val="0"/>
         <w:jc w:val="right"/>
       </w:pPr>
-      <w:bookmarkStart w:id="4" w:name="_ug35toubx59n" w:colFirst="0" w:colLast="0"/>
-      <w:bookmarkEnd w:id="4"/>
+      <w:bookmarkStart w:id="5" w:name="_ug35toubx59n" w:colFirst="0" w:colLast="0"/>
+      <w:bookmarkEnd w:id="5"/>
       <w:r>
         <w:rPr>
           <w:sz w:val="48"/>
@@ -239,8 +241,8 @@
           <w:szCs w:val="48"/>
         </w:rPr>
       </w:pPr>
-      <w:bookmarkStart w:id="5" w:name="_q7vpi366elug" w:colFirst="0" w:colLast="0"/>
-      <w:bookmarkEnd w:id="5"/>
+      <w:bookmarkStart w:id="6" w:name="_q7vpi366elug" w:colFirst="0" w:colLast="0"/>
+      <w:bookmarkEnd w:id="6"/>
       <w:r>
         <w:rPr>
           <w:noProof/>
@@ -317,11 +319,11 @@
         <w:spacing w:before="480" w:after="180" w:line="240" w:lineRule="auto"/>
         <w:contextualSpacing w:val="0"/>
       </w:pPr>
-      <w:bookmarkStart w:id="6" w:name="_Toc365119885"/>
+      <w:bookmarkStart w:id="7" w:name="_Toc365537664"/>
       <w:r>
         <w:t>Document history</w:t>
       </w:r>
-      <w:bookmarkEnd w:id="6"/>
+      <w:bookmarkEnd w:id="7"/>
     </w:p>
     <w:tbl>
       <w:tblPr>
@@ -572,28 +574,20 @@
                 <w:szCs w:val="22"/>
               </w:rPr>
             </w:pPr>
-          </w:p>
-        </w:tc>
-        <w:tc>
-          <w:tcPr>
-            <w:tcW w:w="1275" w:type="dxa"/>
-          </w:tcPr>
-          <w:p>
-            <w:pPr>
-              <w:pStyle w:val="normal0"/>
-              <w:widowControl w:val="0"/>
-              <w:contextualSpacing w:val="0"/>
+            <w:r>
               <w:rPr>
                 <w:rFonts w:ascii="Calibri" w:eastAsia="Calibri" w:hAnsi="Calibri" w:cs="Calibri"/>
                 <w:sz w:val="22"/>
                 <w:szCs w:val="22"/>
               </w:rPr>
-            </w:pPr>
-          </w:p>
-        </w:tc>
-        <w:tc>
-          <w:tcPr>
-            <w:tcW w:w="2100" w:type="dxa"/>
+              <w:lastRenderedPageBreak/>
+              <w:t>28AUG17</w:t>
+            </w:r>
+          </w:p>
+        </w:tc>
+        <w:tc>
+          <w:tcPr>
+            <w:tcW w:w="1275" w:type="dxa"/>
           </w:tcPr>
           <w:p>
             <w:pPr>
@@ -606,30 +600,19 @@
                 <w:szCs w:val="22"/>
               </w:rPr>
             </w:pPr>
-          </w:p>
-        </w:tc>
-        <w:tc>
-          <w:tcPr>
-            <w:tcW w:w="4785" w:type="dxa"/>
-          </w:tcPr>
-          <w:p>
-            <w:pPr>
-              <w:pStyle w:val="normal0"/>
-              <w:widowControl w:val="0"/>
-              <w:contextualSpacing w:val="0"/>
+            <w:r>
               <w:rPr>
                 <w:rFonts w:ascii="Calibri" w:eastAsia="Calibri" w:hAnsi="Calibri" w:cs="Calibri"/>
                 <w:sz w:val="22"/>
                 <w:szCs w:val="22"/>
               </w:rPr>
-            </w:pPr>
-          </w:p>
-        </w:tc>
-      </w:tr>
-      <w:tr>
-        <w:tc>
-          <w:tcPr>
-            <w:tcW w:w="1470" w:type="dxa"/>
+              <w:t>1.1</w:t>
+            </w:r>
+          </w:p>
+        </w:tc>
+        <w:tc>
+          <w:tcPr>
+            <w:tcW w:w="2100" w:type="dxa"/>
           </w:tcPr>
           <w:p>
             <w:pPr>
@@ -642,28 +625,19 @@
                 <w:szCs w:val="22"/>
               </w:rPr>
             </w:pPr>
-          </w:p>
-        </w:tc>
-        <w:tc>
-          <w:tcPr>
-            <w:tcW w:w="1275" w:type="dxa"/>
-          </w:tcPr>
-          <w:p>
-            <w:pPr>
-              <w:pStyle w:val="normal0"/>
-              <w:widowControl w:val="0"/>
-              <w:contextualSpacing w:val="0"/>
+            <w:r>
               <w:rPr>
                 <w:rFonts w:ascii="Calibri" w:eastAsia="Calibri" w:hAnsi="Calibri" w:cs="Calibri"/>
                 <w:sz w:val="22"/>
                 <w:szCs w:val="22"/>
               </w:rPr>
-            </w:pPr>
-          </w:p>
-        </w:tc>
-        <w:tc>
-          <w:tcPr>
-            <w:tcW w:w="2100" w:type="dxa"/>
+              <w:t>Jim Reynolds</w:t>
+            </w:r>
+          </w:p>
+        </w:tc>
+        <w:tc>
+          <w:tcPr>
+            <w:tcW w:w="4785" w:type="dxa"/>
           </w:tcPr>
           <w:p>
             <w:pPr>
@@ -676,23 +650,14 @@
                 <w:szCs w:val="22"/>
               </w:rPr>
             </w:pPr>
-          </w:p>
-        </w:tc>
-        <w:tc>
-          <w:tcPr>
-            <w:tcW w:w="4785" w:type="dxa"/>
-          </w:tcPr>
-          <w:p>
-            <w:pPr>
-              <w:pStyle w:val="normal0"/>
-              <w:widowControl w:val="0"/>
-              <w:contextualSpacing w:val="0"/>
+            <w:r>
               <w:rPr>
                 <w:rFonts w:ascii="Calibri" w:eastAsia="Calibri" w:hAnsi="Calibri" w:cs="Calibri"/>
                 <w:sz w:val="22"/>
                 <w:szCs w:val="22"/>
               </w:rPr>
-            </w:pPr>
+              <w:t>WIP</w:t>
+            </w:r>
           </w:p>
         </w:tc>
       </w:tr>
@@ -799,8 +764,78 @@
                 <w:szCs w:val="22"/>
               </w:rPr>
             </w:pPr>
-            <w:bookmarkStart w:id="7" w:name="_2s8eyo1" w:colFirst="0" w:colLast="0"/>
-            <w:bookmarkEnd w:id="7"/>
+          </w:p>
+        </w:tc>
+        <w:tc>
+          <w:tcPr>
+            <w:tcW w:w="2100" w:type="dxa"/>
+          </w:tcPr>
+          <w:p>
+            <w:pPr>
+              <w:pStyle w:val="normal0"/>
+              <w:widowControl w:val="0"/>
+              <w:contextualSpacing w:val="0"/>
+              <w:rPr>
+                <w:rFonts w:ascii="Calibri" w:eastAsia="Calibri" w:hAnsi="Calibri" w:cs="Calibri"/>
+                <w:sz w:val="22"/>
+                <w:szCs w:val="22"/>
+              </w:rPr>
+            </w:pPr>
+          </w:p>
+        </w:tc>
+        <w:tc>
+          <w:tcPr>
+            <w:tcW w:w="4785" w:type="dxa"/>
+          </w:tcPr>
+          <w:p>
+            <w:pPr>
+              <w:pStyle w:val="normal0"/>
+              <w:widowControl w:val="0"/>
+              <w:contextualSpacing w:val="0"/>
+              <w:rPr>
+                <w:rFonts w:ascii="Calibri" w:eastAsia="Calibri" w:hAnsi="Calibri" w:cs="Calibri"/>
+                <w:sz w:val="22"/>
+                <w:szCs w:val="22"/>
+              </w:rPr>
+            </w:pPr>
+          </w:p>
+        </w:tc>
+      </w:tr>
+      <w:tr>
+        <w:tc>
+          <w:tcPr>
+            <w:tcW w:w="1470" w:type="dxa"/>
+          </w:tcPr>
+          <w:p>
+            <w:pPr>
+              <w:pStyle w:val="normal0"/>
+              <w:widowControl w:val="0"/>
+              <w:contextualSpacing w:val="0"/>
+              <w:rPr>
+                <w:rFonts w:ascii="Calibri" w:eastAsia="Calibri" w:hAnsi="Calibri" w:cs="Calibri"/>
+                <w:sz w:val="22"/>
+                <w:szCs w:val="22"/>
+              </w:rPr>
+            </w:pPr>
+          </w:p>
+        </w:tc>
+        <w:tc>
+          <w:tcPr>
+            <w:tcW w:w="1275" w:type="dxa"/>
+          </w:tcPr>
+          <w:p>
+            <w:pPr>
+              <w:pStyle w:val="normal0"/>
+              <w:widowControl w:val="0"/>
+              <w:contextualSpacing w:val="0"/>
+              <w:rPr>
+                <w:rFonts w:ascii="Calibri" w:eastAsia="Calibri" w:hAnsi="Calibri" w:cs="Calibri"/>
+                <w:sz w:val="22"/>
+                <w:szCs w:val="22"/>
+              </w:rPr>
+            </w:pPr>
+            <w:bookmarkStart w:id="8" w:name="_2s8eyo1" w:colFirst="0" w:colLast="0"/>
+            <w:bookmarkEnd w:id="8"/>
           </w:p>
         </w:tc>
         <w:tc>
@@ -841,6 +876,15 @@
     </w:tbl>
     <w:sdt>
       <w:sdtPr>
+        <w:rPr>
+          <w:rFonts w:ascii="Arial" w:eastAsia="Arial" w:hAnsi="Arial" w:cs="Arial"/>
+          <w:b w:val="0"/>
+          <w:bCs w:val="0"/>
+          <w:color w:val="000000"/>
+          <w:sz w:val="22"/>
+          <w:szCs w:val="22"/>
+          <w:lang w:val="en"/>
+        </w:rPr>
         <w:id w:val="1277991368"/>
         <w:docPartObj>
           <w:docPartGallery w:val="Table of Contents"/>
@@ -849,12 +893,7 @@
       </w:sdtPr>
       <w:sdtEndPr>
         <w:rPr>
-          <w:rFonts w:ascii="Arial" w:eastAsia="Arial" w:hAnsi="Arial" w:cs="Arial"/>
           <w:noProof/>
-          <w:color w:val="000000"/>
-          <w:sz w:val="22"/>
-          <w:szCs w:val="22"/>
-          <w:lang w:val="en"/>
         </w:rPr>
       </w:sdtEndPr>
       <w:sdtContent>
@@ -923,7 +962,7 @@
             <w:rPr>
               <w:noProof/>
             </w:rPr>
-            <w:instrText xml:space="preserve"> PAGEREF _Toc365119885 \h </w:instrText>
+            <w:instrText xml:space="preserve"> PAGEREF _Toc365537664 \h </w:instrText>
           </w:r>
           <w:r>
             <w:rPr>
@@ -970,7 +1009,7 @@
             <w:rPr>
               <w:noProof/>
             </w:rPr>
-            <w:t>Table of Contents</w:t>
+            <w:t>Purpose of the Functional Safety Concept</w:t>
           </w:r>
           <w:r>
             <w:rPr>
@@ -988,7 +1027,7 @@
             <w:rPr>
               <w:noProof/>
             </w:rPr>
-            <w:instrText xml:space="preserve"> PAGEREF _Toc365119886 \h </w:instrText>
+            <w:instrText xml:space="preserve"> PAGEREF _Toc365537665 \h </w:instrText>
           </w:r>
           <w:r>
             <w:rPr>
@@ -1035,7 +1074,7 @@
             <w:rPr>
               <w:noProof/>
             </w:rPr>
-            <w:t>Purpose of the Functional Safety Concept</w:t>
+            <w:t>Inputs to the Functional Safety Concept</w:t>
           </w:r>
           <w:r>
             <w:rPr>
@@ -1053,7 +1092,7 @@
             <w:rPr>
               <w:noProof/>
             </w:rPr>
-            <w:instrText xml:space="preserve"> PAGEREF _Toc365119887 \h </w:instrText>
+            <w:instrText xml:space="preserve"> PAGEREF _Toc365537666 \h </w:instrText>
           </w:r>
           <w:r>
             <w:rPr>
@@ -1071,6 +1110,198 @@
               <w:noProof/>
             </w:rPr>
             <w:t>2</w:t>
+          </w:r>
+          <w:r>
+            <w:rPr>
+              <w:noProof/>
+            </w:rPr>
+            <w:fldChar w:fldCharType="end"/>
+          </w:r>
+        </w:p>
+        <w:p>
+          <w:pPr>
+            <w:pStyle w:val="TOC2"/>
+            <w:tabs>
+              <w:tab w:val="right" w:leader="dot" w:pos="9350"/>
+            </w:tabs>
+            <w:rPr>
+              <w:rFonts w:eastAsiaTheme="minorEastAsia" w:cstheme="minorBidi"/>
+              <w:smallCaps w:val="0"/>
+              <w:noProof/>
+              <w:color w:val="auto"/>
+              <w:sz w:val="24"/>
+              <w:szCs w:val="24"/>
+              <w:lang w:val="en-US" w:eastAsia="ja-JP"/>
+            </w:rPr>
+          </w:pPr>
+          <w:r>
+            <w:rPr>
+              <w:noProof/>
+            </w:rPr>
+            <w:t>Safety goals from the Hazard Analysis and Risk Assessment</w:t>
+          </w:r>
+          <w:r>
+            <w:rPr>
+              <w:noProof/>
+            </w:rPr>
+            <w:tab/>
+          </w:r>
+          <w:r>
+            <w:rPr>
+              <w:noProof/>
+            </w:rPr>
+            <w:fldChar w:fldCharType="begin"/>
+          </w:r>
+          <w:r>
+            <w:rPr>
+              <w:noProof/>
+            </w:rPr>
+            <w:instrText xml:space="preserve"> PAGEREF _Toc365537667 \h </w:instrText>
+          </w:r>
+          <w:r>
+            <w:rPr>
+              <w:noProof/>
+            </w:rPr>
+          </w:r>
+          <w:r>
+            <w:rPr>
+              <w:noProof/>
+            </w:rPr>
+            <w:fldChar w:fldCharType="separate"/>
+          </w:r>
+          <w:r>
+            <w:rPr>
+              <w:noProof/>
+            </w:rPr>
+            <w:t>2</w:t>
+          </w:r>
+          <w:r>
+            <w:rPr>
+              <w:noProof/>
+            </w:rPr>
+            <w:fldChar w:fldCharType="end"/>
+          </w:r>
+        </w:p>
+        <w:p>
+          <w:pPr>
+            <w:pStyle w:val="TOC2"/>
+            <w:tabs>
+              <w:tab w:val="right" w:leader="dot" w:pos="9350"/>
+            </w:tabs>
+            <w:rPr>
+              <w:rFonts w:eastAsiaTheme="minorEastAsia" w:cstheme="minorBidi"/>
+              <w:smallCaps w:val="0"/>
+              <w:noProof/>
+              <w:color w:val="auto"/>
+              <w:sz w:val="24"/>
+              <w:szCs w:val="24"/>
+              <w:lang w:val="en-US" w:eastAsia="ja-JP"/>
+            </w:rPr>
+          </w:pPr>
+          <w:r>
+            <w:rPr>
+              <w:noProof/>
+            </w:rPr>
+            <w:t>Preliminary Architecture</w:t>
+          </w:r>
+          <w:r>
+            <w:rPr>
+              <w:noProof/>
+            </w:rPr>
+            <w:tab/>
+          </w:r>
+          <w:r>
+            <w:rPr>
+              <w:noProof/>
+            </w:rPr>
+            <w:fldChar w:fldCharType="begin"/>
+          </w:r>
+          <w:r>
+            <w:rPr>
+              <w:noProof/>
+            </w:rPr>
+            <w:instrText xml:space="preserve"> PAGEREF _Toc365537668 \h </w:instrText>
+          </w:r>
+          <w:r>
+            <w:rPr>
+              <w:noProof/>
+            </w:rPr>
+          </w:r>
+          <w:r>
+            <w:rPr>
+              <w:noProof/>
+            </w:rPr>
+            <w:fldChar w:fldCharType="separate"/>
+          </w:r>
+          <w:r>
+            <w:rPr>
+              <w:noProof/>
+            </w:rPr>
+            <w:t>3</w:t>
+          </w:r>
+          <w:r>
+            <w:rPr>
+              <w:noProof/>
+            </w:rPr>
+            <w:fldChar w:fldCharType="end"/>
+          </w:r>
+        </w:p>
+        <w:p>
+          <w:pPr>
+            <w:pStyle w:val="TOC3"/>
+            <w:tabs>
+              <w:tab w:val="right" w:leader="dot" w:pos="9350"/>
+            </w:tabs>
+            <w:rPr>
+              <w:rFonts w:eastAsiaTheme="minorEastAsia" w:cstheme="minorBidi"/>
+              <w:i w:val="0"/>
+              <w:noProof/>
+              <w:color w:val="auto"/>
+              <w:sz w:val="24"/>
+              <w:szCs w:val="24"/>
+              <w:lang w:val="en-US" w:eastAsia="ja-JP"/>
+            </w:rPr>
+          </w:pPr>
+          <w:r>
+            <w:rPr>
+              <w:noProof/>
+            </w:rPr>
+            <w:t>Description of architecture elements</w:t>
+          </w:r>
+          <w:r>
+            <w:rPr>
+              <w:noProof/>
+            </w:rPr>
+            <w:tab/>
+          </w:r>
+          <w:r>
+            <w:rPr>
+              <w:noProof/>
+            </w:rPr>
+            <w:fldChar w:fldCharType="begin"/>
+          </w:r>
+          <w:r>
+            <w:rPr>
+              <w:noProof/>
+            </w:rPr>
+            <w:instrText xml:space="preserve"> PAGEREF _Toc365537669 \h </w:instrText>
+          </w:r>
+          <w:r>
+            <w:rPr>
+              <w:noProof/>
+            </w:rPr>
+          </w:r>
+          <w:r>
+            <w:rPr>
+              <w:noProof/>
+            </w:rPr>
+            <w:fldChar w:fldCharType="separate"/>
+          </w:r>
+          <w:r>
+            <w:rPr>
+              <w:noProof/>
+            </w:rPr>
+            <w:t>3</w:t>
           </w:r>
           <w:r>
             <w:rPr>
@@ -1100,7 +1331,7 @@
             <w:rPr>
               <w:noProof/>
             </w:rPr>
-            <w:t>Inputs to the Functional Safety Concept</w:t>
+            <w:t>Functional Safety Concept</w:t>
           </w:r>
           <w:r>
             <w:rPr>
@@ -1118,7 +1349,7 @@
             <w:rPr>
               <w:noProof/>
             </w:rPr>
-            <w:instrText xml:space="preserve"> PAGEREF _Toc365119888 \h </w:instrText>
+            <w:instrText xml:space="preserve"> PAGEREF _Toc365537670 \h </w:instrText>
           </w:r>
           <w:r>
             <w:rPr>
@@ -1164,7 +1395,7 @@
             <w:rPr>
               <w:noProof/>
             </w:rPr>
-            <w:t>Safety goals from the Hazard Analysis and Risk Assessment</w:t>
+            <w:t>Functional Safety Analysis</w:t>
           </w:r>
           <w:r>
             <w:rPr>
@@ -1182,7 +1413,7 @@
             <w:rPr>
               <w:noProof/>
             </w:rPr>
-            <w:instrText xml:space="preserve"> PAGEREF _Toc365119889 \h </w:instrText>
+            <w:instrText xml:space="preserve"> PAGEREF _Toc365537671 \h </w:instrText>
           </w:r>
           <w:r>
             <w:rPr>
@@ -1199,7 +1430,7 @@
             <w:rPr>
               <w:noProof/>
             </w:rPr>
-            <w:t>3</w:t>
+            <w:t>4</w:t>
           </w:r>
           <w:r>
             <w:rPr>
@@ -1228,7 +1459,7 @@
             <w:rPr>
               <w:noProof/>
             </w:rPr>
-            <w:t>Preliminary Architecture</w:t>
+            <w:t>Functional Safety Requirements</w:t>
           </w:r>
           <w:r>
             <w:rPr>
@@ -1246,7 +1477,7 @@
             <w:rPr>
               <w:noProof/>
             </w:rPr>
-            <w:instrText xml:space="preserve"> PAGEREF _Toc365119890 \h </w:instrText>
+            <w:instrText xml:space="preserve"> PAGEREF _Toc365537672 \h </w:instrText>
           </w:r>
           <w:r>
             <w:rPr>
@@ -1263,136 +1494,7 @@
             <w:rPr>
               <w:noProof/>
             </w:rPr>
-            <w:t>3</w:t>
-          </w:r>
-          <w:r>
-            <w:rPr>
-              <w:noProof/>
-            </w:rPr>
-            <w:fldChar w:fldCharType="end"/>
-          </w:r>
-        </w:p>
-        <w:p>
-          <w:pPr>
-            <w:pStyle w:val="TOC3"/>
-            <w:tabs>
-              <w:tab w:val="right" w:leader="dot" w:pos="9350"/>
-            </w:tabs>
-            <w:rPr>
-              <w:rFonts w:eastAsiaTheme="minorEastAsia" w:cstheme="minorBidi"/>
-              <w:i w:val="0"/>
-              <w:noProof/>
-              <w:color w:val="auto"/>
-              <w:sz w:val="24"/>
-              <w:szCs w:val="24"/>
-              <w:lang w:val="en-US" w:eastAsia="ja-JP"/>
-            </w:rPr>
-          </w:pPr>
-          <w:r>
-            <w:rPr>
-              <w:noProof/>
-            </w:rPr>
-            <w:t>Description of architecture elements</w:t>
-          </w:r>
-          <w:r>
-            <w:rPr>
-              <w:noProof/>
-            </w:rPr>
-            <w:tab/>
-          </w:r>
-          <w:r>
-            <w:rPr>
-              <w:noProof/>
-            </w:rPr>
-            <w:fldChar w:fldCharType="begin"/>
-          </w:r>
-          <w:r>
-            <w:rPr>
-              <w:noProof/>
-            </w:rPr>
-            <w:instrText xml:space="preserve"> PAGEREF _Toc365119891 \h </w:instrText>
-          </w:r>
-          <w:r>
-            <w:rPr>
-              <w:noProof/>
-            </w:rPr>
-          </w:r>
-          <w:r>
-            <w:rPr>
-              <w:noProof/>
-            </w:rPr>
-            <w:fldChar w:fldCharType="separate"/>
-          </w:r>
-          <w:r>
-            <w:rPr>
-              <w:noProof/>
-            </w:rPr>
-            <w:t>3</w:t>
-          </w:r>
-          <w:r>
-            <w:rPr>
-              <w:noProof/>
-            </w:rPr>
-            <w:fldChar w:fldCharType="end"/>
-          </w:r>
-        </w:p>
-        <w:p>
-          <w:pPr>
-            <w:pStyle w:val="TOC1"/>
-            <w:tabs>
-              <w:tab w:val="right" w:leader="dot" w:pos="9350"/>
-            </w:tabs>
-            <w:rPr>
-              <w:rFonts w:eastAsiaTheme="minorEastAsia" w:cstheme="minorBidi"/>
-              <w:b w:val="0"/>
-              <w:caps w:val="0"/>
-              <w:noProof/>
-              <w:color w:val="auto"/>
-              <w:sz w:val="24"/>
-              <w:szCs w:val="24"/>
-              <w:lang w:val="en-US" w:eastAsia="ja-JP"/>
-            </w:rPr>
-          </w:pPr>
-          <w:r>
-            <w:rPr>
-              <w:noProof/>
-            </w:rPr>
-            <w:t>Functional Safety Concept</w:t>
-          </w:r>
-          <w:r>
-            <w:rPr>
-              <w:noProof/>
-            </w:rPr>
-            <w:tab/>
-          </w:r>
-          <w:r>
-            <w:rPr>
-              <w:noProof/>
-            </w:rPr>
-            <w:fldChar w:fldCharType="begin"/>
-          </w:r>
-          <w:r>
-            <w:rPr>
-              <w:noProof/>
-            </w:rPr>
-            <w:instrText xml:space="preserve"> PAGEREF _Toc365119892 \h </w:instrText>
-          </w:r>
-          <w:r>
-            <w:rPr>
-              <w:noProof/>
-            </w:rPr>
-          </w:r>
-          <w:r>
-            <w:rPr>
-              <w:noProof/>
-            </w:rPr>
-            <w:fldChar w:fldCharType="separate"/>
-          </w:r>
-          <w:r>
-            <w:rPr>
-              <w:noProof/>
-            </w:rPr>
-            <w:t>4</w:t>
+            <w:t>5</w:t>
           </w:r>
           <w:r>
             <w:rPr>
@@ -1421,7 +1523,7 @@
             <w:rPr>
               <w:noProof/>
             </w:rPr>
-            <w:t>Functional Safety Analysis</w:t>
+            <w:t>Refinement of the System Architecture</w:t>
           </w:r>
           <w:r>
             <w:rPr>
@@ -1439,7 +1541,7 @@
             <w:rPr>
               <w:noProof/>
             </w:rPr>
-            <w:instrText xml:space="preserve"> PAGEREF _Toc365119893 \h </w:instrText>
+            <w:instrText xml:space="preserve"> PAGEREF _Toc365537673 \h </w:instrText>
           </w:r>
           <w:r>
             <w:rPr>
@@ -1456,7 +1558,7 @@
             <w:rPr>
               <w:noProof/>
             </w:rPr>
-            <w:t>4</w:t>
+            <w:t>8</w:t>
           </w:r>
           <w:r>
             <w:rPr>
@@ -1485,7 +1587,7 @@
             <w:rPr>
               <w:noProof/>
             </w:rPr>
-            <w:t>Functional Safety Requirements</w:t>
+            <w:t>Allocation of Functional Safety Requirements to Architecture Elements</w:t>
           </w:r>
           <w:r>
             <w:rPr>
@@ -1503,7 +1605,7 @@
             <w:rPr>
               <w:noProof/>
             </w:rPr>
-            <w:instrText xml:space="preserve"> PAGEREF _Toc365119894 \h </w:instrText>
+            <w:instrText xml:space="preserve"> PAGEREF _Toc365537674 \h </w:instrText>
           </w:r>
           <w:r>
             <w:rPr>
@@ -1520,7 +1622,7 @@
             <w:rPr>
               <w:noProof/>
             </w:rPr>
-            <w:t>5</w:t>
+            <w:t>8</w:t>
           </w:r>
           <w:r>
             <w:rPr>
@@ -1549,7 +1651,7 @@
             <w:rPr>
               <w:noProof/>
             </w:rPr>
-            <w:t>Refinement of the System Architecture</w:t>
+            <w:t>Warning and Degradation Concept</w:t>
           </w:r>
           <w:r>
             <w:rPr>
@@ -1567,7 +1669,7 @@
             <w:rPr>
               <w:noProof/>
             </w:rPr>
-            <w:instrText xml:space="preserve"> PAGEREF _Toc365119895 \h </w:instrText>
+            <w:instrText xml:space="preserve"> PAGEREF _Toc365537675 \h </w:instrText>
           </w:r>
           <w:r>
             <w:rPr>
@@ -1584,135 +1686,7 @@
             <w:rPr>
               <w:noProof/>
             </w:rPr>
-            <w:t>6</w:t>
-          </w:r>
-          <w:r>
-            <w:rPr>
-              <w:noProof/>
-            </w:rPr>
-            <w:fldChar w:fldCharType="end"/>
-          </w:r>
-        </w:p>
-        <w:p>
-          <w:pPr>
-            <w:pStyle w:val="TOC2"/>
-            <w:tabs>
-              <w:tab w:val="right" w:leader="dot" w:pos="9350"/>
-            </w:tabs>
-            <w:rPr>
-              <w:rFonts w:eastAsiaTheme="minorEastAsia" w:cstheme="minorBidi"/>
-              <w:smallCaps w:val="0"/>
-              <w:noProof/>
-              <w:color w:val="auto"/>
-              <w:sz w:val="24"/>
-              <w:szCs w:val="24"/>
-              <w:lang w:val="en-US" w:eastAsia="ja-JP"/>
-            </w:rPr>
-          </w:pPr>
-          <w:r>
-            <w:rPr>
-              <w:noProof/>
-            </w:rPr>
-            <w:t>Allocation of Functional Safety Requirements to Architecture Elements</w:t>
-          </w:r>
-          <w:r>
-            <w:rPr>
-              <w:noProof/>
-            </w:rPr>
-            <w:tab/>
-          </w:r>
-          <w:r>
-            <w:rPr>
-              <w:noProof/>
-            </w:rPr>
-            <w:fldChar w:fldCharType="begin"/>
-          </w:r>
-          <w:r>
-            <w:rPr>
-              <w:noProof/>
-            </w:rPr>
-            <w:instrText xml:space="preserve"> PAGEREF _Toc365119896 \h </w:instrText>
-          </w:r>
-          <w:r>
-            <w:rPr>
-              <w:noProof/>
-            </w:rPr>
-          </w:r>
-          <w:r>
-            <w:rPr>
-              <w:noProof/>
-            </w:rPr>
-            <w:fldChar w:fldCharType="separate"/>
-          </w:r>
-          <w:r>
-            <w:rPr>
-              <w:noProof/>
-            </w:rPr>
-            <w:t>6</w:t>
-          </w:r>
-          <w:r>
-            <w:rPr>
-              <w:noProof/>
-            </w:rPr>
-            <w:fldChar w:fldCharType="end"/>
-          </w:r>
-        </w:p>
-        <w:p>
-          <w:pPr>
-            <w:pStyle w:val="TOC2"/>
-            <w:tabs>
-              <w:tab w:val="right" w:leader="dot" w:pos="9350"/>
-            </w:tabs>
-            <w:rPr>
-              <w:rFonts w:eastAsiaTheme="minorEastAsia" w:cstheme="minorBidi"/>
-              <w:smallCaps w:val="0"/>
-              <w:noProof/>
-              <w:color w:val="auto"/>
-              <w:sz w:val="24"/>
-              <w:szCs w:val="24"/>
-              <w:lang w:val="en-US" w:eastAsia="ja-JP"/>
-            </w:rPr>
-          </w:pPr>
-          <w:r>
-            <w:rPr>
-              <w:noProof/>
-            </w:rPr>
-            <w:t>Warning and Degradation Concept</w:t>
-          </w:r>
-          <w:r>
-            <w:rPr>
-              <w:noProof/>
-            </w:rPr>
-            <w:tab/>
-          </w:r>
-          <w:r>
-            <w:rPr>
-              <w:noProof/>
-            </w:rPr>
-            <w:fldChar w:fldCharType="begin"/>
-          </w:r>
-          <w:r>
-            <w:rPr>
-              <w:noProof/>
-            </w:rPr>
-            <w:instrText xml:space="preserve"> PAGEREF _Toc365119897 \h </w:instrText>
-          </w:r>
-          <w:r>
-            <w:rPr>
-              <w:noProof/>
-            </w:rPr>
-          </w:r>
-          <w:r>
-            <w:rPr>
-              <w:noProof/>
-            </w:rPr>
-            <w:fldChar w:fldCharType="separate"/>
-          </w:r>
-          <w:r>
-            <w:rPr>
-              <w:noProof/>
-            </w:rPr>
-            <w:t>7</w:t>
+            <w:t>9</w:t>
           </w:r>
           <w:r>
             <w:rPr>
@@ -1737,11 +1711,11 @@
         <w:pStyle w:val="Heading1"/>
         <w:contextualSpacing w:val="0"/>
       </w:pPr>
-      <w:bookmarkStart w:id="8" w:name="_Toc365119887"/>
+      <w:bookmarkStart w:id="9" w:name="_Toc365537665"/>
       <w:r>
         <w:t>Purpose of the Functional Safety Concept</w:t>
       </w:r>
-      <w:bookmarkEnd w:id="8"/>
+      <w:bookmarkEnd w:id="9"/>
     </w:p>
     <w:p>
       <w:pPr>
@@ -1760,23 +1734,22 @@
         <w:pStyle w:val="Heading1"/>
         <w:contextualSpacing w:val="0"/>
       </w:pPr>
-      <w:bookmarkStart w:id="9" w:name="_Toc365119888"/>
+      <w:bookmarkStart w:id="10" w:name="_Toc365537666"/>
       <w:r>
-        <w:lastRenderedPageBreak/>
         <w:t>Inputs to the Functional Safety Concept</w:t>
       </w:r>
-      <w:bookmarkEnd w:id="9"/>
+      <w:bookmarkEnd w:id="10"/>
     </w:p>
     <w:p>
       <w:pPr>
         <w:pStyle w:val="Heading2"/>
         <w:contextualSpacing w:val="0"/>
       </w:pPr>
-      <w:bookmarkStart w:id="10" w:name="_Toc365119889"/>
+      <w:bookmarkStart w:id="11" w:name="_Toc365537667"/>
       <w:r>
         <w:t>Safety goals from the Hazard Analysis and Risk Assessment</w:t>
       </w:r>
-      <w:bookmarkEnd w:id="10"/>
+      <w:bookmarkEnd w:id="11"/>
     </w:p>
     <w:p>
       <w:pPr>
@@ -1902,7 +1875,7 @@
               <w:rPr>
                 <w:rFonts w:ascii="Lucida Grande" w:hAnsi="Lucida Grande" w:cs="Lucida Grande"/>
               </w:rPr>
-              <w:t>The magnitude and frequency of the oscillating torque from the LDW shall be limited</w:t>
+              <w:t>The magnitude of the oscillating torque from the LDW shall be limited</w:t>
             </w:r>
           </w:p>
         </w:tc>
@@ -1944,12 +1917,34 @@
               <w:pStyle w:val="normal0"/>
               <w:widowControl w:val="0"/>
               <w:spacing w:line="240" w:lineRule="auto"/>
-            </w:pPr>
-            <w:r>
               <w:rPr>
                 <w:rFonts w:ascii="Lucida Grande" w:hAnsi="Lucida Grande" w:cs="Lucida Grande"/>
               </w:rPr>
-              <w:t>Continous activation of the LKA shall be prevented</w:t>
+            </w:pPr>
+            <w:r>
+              <w:rPr>
+                <w:rFonts w:ascii="Lucida Grande" w:hAnsi="Lucida Grande" w:cs="Lucida Grande"/>
+              </w:rPr>
+              <w:t xml:space="preserve">The </w:t>
+            </w:r>
+            <w:r>
+              <w:rPr>
+                <w:rFonts w:ascii="Lucida Grande" w:hAnsi="Lucida Grande" w:cs="Lucida Grande"/>
+              </w:rPr>
+              <w:t>frequency</w:t>
+            </w:r>
+            <w:r>
+              <w:rPr>
+                <w:rFonts w:ascii="Lucida Grande" w:hAnsi="Lucida Grande" w:cs="Lucida Grande"/>
+              </w:rPr>
+              <w:t xml:space="preserve"> of the oscillating torque from the LDW shall be </w:t>
+            </w:r>
+            <w:r>
+              <w:rPr>
+                <w:rFonts w:ascii="Lucida Grande" w:hAnsi="Lucida Grande" w:cs="Lucida Grande"/>
+              </w:rPr>
+              <w:lastRenderedPageBreak/>
+              <w:t>limited</w:t>
             </w:r>
           </w:p>
         </w:tc>
@@ -1972,7 +1967,61 @@
               <w:spacing w:line="240" w:lineRule="auto"/>
             </w:pPr>
             <w:r>
-              <w:t>Safety_Goal_03</w:t>
+              <w:lastRenderedPageBreak/>
+              <w:t>Safety_Goal_0</w:t>
+            </w:r>
+            <w:r>
+              <w:t>3</w:t>
+            </w:r>
+          </w:p>
+        </w:tc>
+        <w:tc>
+          <w:tcPr>
+            <w:tcW w:w="7305" w:type="dxa"/>
+            <w:tcMar>
+              <w:top w:w="100" w:type="dxa"/>
+              <w:left w:w="100" w:type="dxa"/>
+              <w:bottom w:w="100" w:type="dxa"/>
+              <w:right w:w="100" w:type="dxa"/>
+            </w:tcMar>
+          </w:tcPr>
+          <w:p>
+            <w:pPr>
+              <w:pStyle w:val="normal0"/>
+              <w:widowControl w:val="0"/>
+              <w:spacing w:line="240" w:lineRule="auto"/>
+            </w:pPr>
+            <w:r>
+              <w:rPr>
+                <w:rFonts w:ascii="Lucida Grande" w:hAnsi="Lucida Grande" w:cs="Lucida Grande"/>
+              </w:rPr>
+              <w:t>Continous activation of the LKA shall be prevented</w:t>
+            </w:r>
+          </w:p>
+        </w:tc>
+      </w:tr>
+      <w:tr>
+        <w:tc>
+          <w:tcPr>
+            <w:tcW w:w="2055" w:type="dxa"/>
+            <w:tcMar>
+              <w:top w:w="100" w:type="dxa"/>
+              <w:left w:w="100" w:type="dxa"/>
+              <w:bottom w:w="100" w:type="dxa"/>
+              <w:right w:w="100" w:type="dxa"/>
+            </w:tcMar>
+          </w:tcPr>
+          <w:p>
+            <w:pPr>
+              <w:pStyle w:val="normal0"/>
+              <w:widowControl w:val="0"/>
+              <w:spacing w:line="240" w:lineRule="auto"/>
+            </w:pPr>
+            <w:r>
+              <w:t>Safety_Goal_0</w:t>
+            </w:r>
+            <w:r>
+              <w:t>4</w:t>
             </w:r>
           </w:p>
         </w:tc>
@@ -2015,150 +2064,22 @@
         <w:pStyle w:val="Heading2"/>
         <w:contextualSpacing w:val="0"/>
       </w:pPr>
-      <w:bookmarkStart w:id="11" w:name="_Toc365119890"/>
+      <w:bookmarkStart w:id="12" w:name="_Toc365537668"/>
       <w:r>
         <w:t>Preliminary Architecture</w:t>
       </w:r>
-      <w:bookmarkEnd w:id="11"/>
-    </w:p>
-    <w:p>
-      <w:pPr>
-        <w:pStyle w:val="normal0"/>
-        <w:rPr>
-          <w:b/>
-          <w:color w:val="B7B7B7"/>
-        </w:rPr>
-      </w:pPr>
-      <w:r>
-        <w:rPr>
-          <w:b/>
-          <w:color w:val="B7B7B7"/>
-        </w:rPr>
-        <w:t>The Lane Assistance System (LAS) consists of:</w:t>
-      </w:r>
-    </w:p>
-    <w:p>
-      <w:pPr>
-        <w:pStyle w:val="normal0"/>
-        <w:numPr>
-          <w:ilvl w:val="0"/>
-          <w:numId w:val="2"/>
-        </w:numPr>
-      </w:pPr>
-      <w:r>
-        <w:rPr>
-          <w:b/>
-          <w:color w:val="B7B7B7"/>
-        </w:rPr>
-        <w:t>Camera Sensor</w:t>
-      </w:r>
-    </w:p>
-    <w:p>
-      <w:pPr>
-        <w:pStyle w:val="normal0"/>
-        <w:numPr>
-          <w:ilvl w:val="0"/>
-          <w:numId w:val="2"/>
-        </w:numPr>
-      </w:pPr>
-      <w:r>
-        <w:rPr>
-          <w:b/>
-          <w:color w:val="B7B7B7"/>
-        </w:rPr>
-        <w:t>Camera Sensor ECU</w:t>
-      </w:r>
-    </w:p>
-    <w:p>
-      <w:pPr>
-        <w:pStyle w:val="normal0"/>
-        <w:numPr>
-          <w:ilvl w:val="0"/>
-          <w:numId w:val="2"/>
-        </w:numPr>
-      </w:pPr>
-      <w:r>
-        <w:rPr>
-          <w:b/>
-          <w:color w:val="B7B7B7"/>
-        </w:rPr>
-        <w:t>Car Display</w:t>
-      </w:r>
-    </w:p>
-    <w:p>
-      <w:pPr>
-        <w:pStyle w:val="normal0"/>
-        <w:numPr>
-          <w:ilvl w:val="0"/>
-          <w:numId w:val="2"/>
-        </w:numPr>
-      </w:pPr>
-      <w:r>
-        <w:rPr>
-          <w:b/>
-          <w:color w:val="B7B7B7"/>
-        </w:rPr>
-        <w:t>Car Display ECU</w:t>
-      </w:r>
-    </w:p>
-    <w:p>
-      <w:pPr>
-        <w:pStyle w:val="normal0"/>
-        <w:numPr>
-          <w:ilvl w:val="0"/>
-          <w:numId w:val="2"/>
-        </w:numPr>
-      </w:pPr>
-      <w:r>
-        <w:rPr>
-          <w:b/>
-          <w:color w:val="B7B7B7"/>
-        </w:rPr>
-        <w:t>Driver Steering Torque Sensor</w:t>
-      </w:r>
-    </w:p>
-    <w:p>
-      <w:pPr>
-        <w:pStyle w:val="normal0"/>
-        <w:numPr>
-          <w:ilvl w:val="0"/>
-          <w:numId w:val="2"/>
-        </w:numPr>
-      </w:pPr>
-      <w:r>
-        <w:rPr>
-          <w:b/>
-          <w:color w:val="B7B7B7"/>
-        </w:rPr>
-        <w:t>Electronic Power Steering ECU</w:t>
-      </w:r>
-    </w:p>
-    <w:p>
-      <w:pPr>
-        <w:pStyle w:val="normal0"/>
-        <w:numPr>
-          <w:ilvl w:val="0"/>
-          <w:numId w:val="2"/>
-        </w:numPr>
-      </w:pPr>
-      <w:r>
-        <w:rPr>
-          <w:b/>
-          <w:color w:val="B7B7B7"/>
-        </w:rPr>
-        <w:t>Motor</w:t>
-      </w:r>
+      <w:bookmarkEnd w:id="12"/>
     </w:p>
     <w:p>
       <w:pPr>
         <w:pStyle w:val="Heading3"/>
         <w:contextualSpacing w:val="0"/>
       </w:pPr>
-      <w:bookmarkStart w:id="12" w:name="_Toc365119891"/>
+      <w:bookmarkStart w:id="13" w:name="_Toc365537669"/>
       <w:r>
         <w:t>Description of architecture elements</w:t>
       </w:r>
-      <w:bookmarkEnd w:id="12"/>
+      <w:bookmarkEnd w:id="13"/>
     </w:p>
     <w:tbl>
       <w:tblPr>
@@ -2519,7 +2440,6 @@
               <w:spacing w:line="240" w:lineRule="auto"/>
             </w:pPr>
             <w:r>
-              <w:lastRenderedPageBreak/>
               <w:t>Motor</w:t>
             </w:r>
           </w:p>
@@ -2557,13 +2477,13 @@
         <w:pStyle w:val="Heading1"/>
         <w:contextualSpacing w:val="0"/>
       </w:pPr>
-      <w:bookmarkStart w:id="13" w:name="_v8l7qfui8b16" w:colFirst="0" w:colLast="0"/>
-      <w:bookmarkStart w:id="14" w:name="_Toc365119892"/>
-      <w:bookmarkEnd w:id="13"/>
+      <w:bookmarkStart w:id="14" w:name="_v8l7qfui8b16" w:colFirst="0" w:colLast="0"/>
+      <w:bookmarkStart w:id="15" w:name="_Toc365537670"/>
+      <w:bookmarkEnd w:id="14"/>
       <w:r>
         <w:t>Functional Safety Concept</w:t>
       </w:r>
-      <w:bookmarkEnd w:id="14"/>
+      <w:bookmarkEnd w:id="15"/>
     </w:p>
     <w:p>
       <w:pPr>
@@ -2598,6 +2518,7 @@
         <w:contextualSpacing/>
       </w:pPr>
       <w:r>
+        <w:lastRenderedPageBreak/>
         <w:t>Functional safety requirements</w:t>
       </w:r>
     </w:p>
@@ -2634,11 +2555,11 @@
         <w:pStyle w:val="Heading2"/>
         <w:contextualSpacing w:val="0"/>
       </w:pPr>
-      <w:bookmarkStart w:id="15" w:name="_Toc365119893"/>
+      <w:bookmarkStart w:id="16" w:name="_Toc365537671"/>
       <w:r>
         <w:t>Functional Safety Analysis</w:t>
       </w:r>
-      <w:bookmarkEnd w:id="15"/>
+      <w:bookmarkEnd w:id="16"/>
     </w:p>
     <w:tbl>
       <w:tblPr>
@@ -2682,8 +2603,6 @@
                 <w:b/>
               </w:rPr>
             </w:pPr>
-            <w:bookmarkStart w:id="16" w:name="_GoBack"/>
-            <w:bookmarkEnd w:id="16"/>
             <w:r>
               <w:rPr>
                 <w:b/>
@@ -2835,7 +2754,16 @@
               <w:pStyle w:val="normal0"/>
               <w:widowControl w:val="0"/>
               <w:spacing w:line="240" w:lineRule="auto"/>
-            </w:pPr>
+              <w:rPr>
+                <w:color w:val="auto"/>
+              </w:rPr>
+            </w:pPr>
+            <w:r>
+              <w:rPr>
+                <w:color w:val="auto"/>
+              </w:rPr>
+              <w:t>MORE</w:t>
+            </w:r>
           </w:p>
         </w:tc>
         <w:tc>
@@ -2850,10 +2778,29 @@
           </w:tcPr>
           <w:p>
             <w:pPr>
-              <w:pStyle w:val="normal0"/>
-              <w:widowControl w:val="0"/>
-              <w:spacing w:line="240" w:lineRule="auto"/>
-            </w:pPr>
+              <w:pBdr>
+                <w:top w:val="none" w:sz="0" w:space="0" w:color="auto"/>
+                <w:left w:val="none" w:sz="0" w:space="0" w:color="auto"/>
+                <w:bottom w:val="none" w:sz="0" w:space="0" w:color="auto"/>
+                <w:right w:val="none" w:sz="0" w:space="0" w:color="auto"/>
+                <w:between w:val="none" w:sz="0" w:space="0" w:color="auto"/>
+              </w:pBdr>
+              <w:spacing w:line="240" w:lineRule="auto"/>
+              <w:rPr>
+                <w:rFonts w:eastAsia="Times New Roman" w:cs="Times New Roman"/>
+                <w:color w:val="auto"/>
+                <w:lang w:val="en-US"/>
+              </w:rPr>
+            </w:pPr>
+            <w:r>
+              <w:rPr>
+                <w:rFonts w:eastAsia="Times New Roman" w:cs="Times New Roman"/>
+                <w:color w:val="auto"/>
+                <w:shd w:val="clear" w:color="auto" w:fill="FFFFFF"/>
+                <w:lang w:val="en-US"/>
+              </w:rPr>
+              <w:t>The lane departure warning function applies an oscillating torque with very high torque amplitude (above limit)</w:t>
+            </w:r>
           </w:p>
         </w:tc>
       </w:tr>
@@ -2915,7 +2862,16 @@
               <w:pStyle w:val="normal0"/>
               <w:widowControl w:val="0"/>
               <w:spacing w:line="240" w:lineRule="auto"/>
-            </w:pPr>
+              <w:rPr>
+                <w:color w:val="auto"/>
+              </w:rPr>
+            </w:pPr>
+            <w:r>
+              <w:rPr>
+                <w:color w:val="auto"/>
+              </w:rPr>
+              <w:t>MORE</w:t>
+            </w:r>
           </w:p>
         </w:tc>
         <w:tc>
@@ -2930,17 +2886,47 @@
           </w:tcPr>
           <w:p>
             <w:pPr>
-              <w:pStyle w:val="normal0"/>
-              <w:widowControl w:val="0"/>
-              <w:spacing w:line="240" w:lineRule="auto"/>
-            </w:pPr>
-          </w:p>
-          <w:p>
-            <w:pPr>
-              <w:pStyle w:val="normal0"/>
-              <w:widowControl w:val="0"/>
-              <w:spacing w:line="240" w:lineRule="auto"/>
-            </w:pPr>
+              <w:pBdr>
+                <w:top w:val="none" w:sz="0" w:space="0" w:color="auto"/>
+                <w:left w:val="none" w:sz="0" w:space="0" w:color="auto"/>
+                <w:bottom w:val="none" w:sz="0" w:space="0" w:color="auto"/>
+                <w:right w:val="none" w:sz="0" w:space="0" w:color="auto"/>
+                <w:between w:val="none" w:sz="0" w:space="0" w:color="auto"/>
+              </w:pBdr>
+              <w:spacing w:line="240" w:lineRule="auto"/>
+              <w:rPr>
+                <w:rFonts w:eastAsia="Times New Roman" w:cs="Times New Roman"/>
+                <w:color w:val="auto"/>
+                <w:lang w:val="en-US"/>
+              </w:rPr>
+            </w:pPr>
+            <w:r>
+              <w:rPr>
+                <w:rFonts w:eastAsia="Times New Roman" w:cs="Times New Roman"/>
+                <w:color w:val="auto"/>
+                <w:shd w:val="clear" w:color="auto" w:fill="FFFFFF"/>
+                <w:lang w:val="en-US"/>
+              </w:rPr>
+              <w:t xml:space="preserve">The lane departure warning function applies an oscillating torque with very high torque </w:t>
+            </w:r>
+            <w:r>
+              <w:rPr>
+                <w:rFonts w:eastAsia="Times New Roman" w:cs="Times New Roman"/>
+                <w:color w:val="auto"/>
+                <w:shd w:val="clear" w:color="auto" w:fill="FFFFFF"/>
+                <w:lang w:val="en-US"/>
+              </w:rPr>
+              <w:t>frequency</w:t>
+            </w:r>
+            <w:r>
+              <w:rPr>
+                <w:rFonts w:eastAsia="Times New Roman" w:cs="Times New Roman"/>
+                <w:color w:val="auto"/>
+                <w:shd w:val="clear" w:color="auto" w:fill="FFFFFF"/>
+                <w:lang w:val="en-US"/>
+              </w:rPr>
+              <w:t xml:space="preserve"> (above limit)</w:t>
+            </w:r>
           </w:p>
         </w:tc>
       </w:tr>
@@ -3002,7 +2988,16 @@
               <w:pStyle w:val="normal0"/>
               <w:widowControl w:val="0"/>
               <w:spacing w:line="240" w:lineRule="auto"/>
-            </w:pPr>
+              <w:rPr>
+                <w:color w:val="auto"/>
+              </w:rPr>
+            </w:pPr>
+            <w:r>
+              <w:rPr>
+                <w:color w:val="auto"/>
+              </w:rPr>
+              <w:t>NO</w:t>
+            </w:r>
           </w:p>
         </w:tc>
         <w:tc>
@@ -3017,9 +3012,259 @@
           </w:tcPr>
           <w:p>
             <w:pPr>
-              <w:pStyle w:val="normal0"/>
-              <w:widowControl w:val="0"/>
-            </w:pPr>
+              <w:pBdr>
+                <w:top w:val="none" w:sz="0" w:space="0" w:color="auto"/>
+                <w:left w:val="none" w:sz="0" w:space="0" w:color="auto"/>
+                <w:bottom w:val="none" w:sz="0" w:space="0" w:color="auto"/>
+                <w:right w:val="none" w:sz="0" w:space="0" w:color="auto"/>
+                <w:between w:val="none" w:sz="0" w:space="0" w:color="auto"/>
+              </w:pBdr>
+              <w:spacing w:line="240" w:lineRule="auto"/>
+              <w:rPr>
+                <w:rFonts w:eastAsia="Times New Roman" w:cs="Times New Roman"/>
+                <w:color w:val="auto"/>
+                <w:lang w:val="en-US"/>
+              </w:rPr>
+            </w:pPr>
+            <w:r>
+              <w:rPr>
+                <w:rFonts w:eastAsia="Times New Roman" w:cs="Times New Roman"/>
+                <w:color w:val="auto"/>
+                <w:shd w:val="clear" w:color="auto" w:fill="FFFFFF"/>
+                <w:lang w:val="en-US"/>
+              </w:rPr>
+              <w:t>The lane keeping assistance function is not limited in time duration which leads to misuse as an autonomous driving function</w:t>
+            </w:r>
+          </w:p>
+        </w:tc>
+      </w:tr>
+      <w:tr>
+        <w:tc>
+          <w:tcPr>
+            <w:tcW w:w="2340" w:type="dxa"/>
+            <w:tcMar>
+              <w:top w:w="100" w:type="dxa"/>
+              <w:left w:w="100" w:type="dxa"/>
+              <w:bottom w:w="100" w:type="dxa"/>
+              <w:right w:w="100" w:type="dxa"/>
+            </w:tcMar>
+          </w:tcPr>
+          <w:p>
+            <w:pPr>
+              <w:pStyle w:val="normal0"/>
+              <w:widowControl w:val="0"/>
+              <w:spacing w:line="240" w:lineRule="auto"/>
+            </w:pPr>
+            <w:r>
+              <w:t>Malfunction_04</w:t>
+            </w:r>
+          </w:p>
+        </w:tc>
+        <w:tc>
+          <w:tcPr>
+            <w:tcW w:w="2340" w:type="dxa"/>
+            <w:tcMar>
+              <w:top w:w="100" w:type="dxa"/>
+              <w:left w:w="100" w:type="dxa"/>
+              <w:bottom w:w="100" w:type="dxa"/>
+              <w:right w:w="100" w:type="dxa"/>
+            </w:tcMar>
+          </w:tcPr>
+          <w:p>
+            <w:pPr>
+              <w:pStyle w:val="normal0"/>
+              <w:widowControl w:val="0"/>
+              <w:spacing w:line="240" w:lineRule="auto"/>
+            </w:pPr>
+            <w:r>
+              <w:rPr>
+                <w:rFonts w:ascii="Lucida Grande" w:hAnsi="Lucida Grande" w:cs="Lucida Grande"/>
+              </w:rPr>
+              <w:t>Lane Keeping Assistance (LKA) function shall apply the steering torque when active in order to stay in ego lane</w:t>
+            </w:r>
+          </w:p>
+        </w:tc>
+        <w:tc>
+          <w:tcPr>
+            <w:tcW w:w="2340" w:type="dxa"/>
+            <w:tcMar>
+              <w:top w:w="100" w:type="dxa"/>
+              <w:left w:w="100" w:type="dxa"/>
+              <w:bottom w:w="100" w:type="dxa"/>
+              <w:right w:w="100" w:type="dxa"/>
+            </w:tcMar>
+          </w:tcPr>
+          <w:p>
+            <w:pPr>
+              <w:pStyle w:val="normal0"/>
+              <w:widowControl w:val="0"/>
+              <w:spacing w:line="240" w:lineRule="auto"/>
+              <w:rPr>
+                <w:color w:val="auto"/>
+              </w:rPr>
+            </w:pPr>
+            <w:r>
+              <w:rPr>
+                <w:color w:val="auto"/>
+              </w:rPr>
+              <w:t>MORE</w:t>
+            </w:r>
+          </w:p>
+        </w:tc>
+        <w:tc>
+          <w:tcPr>
+            <w:tcW w:w="2340" w:type="dxa"/>
+            <w:tcMar>
+              <w:top w:w="100" w:type="dxa"/>
+              <w:left w:w="100" w:type="dxa"/>
+              <w:bottom w:w="100" w:type="dxa"/>
+              <w:right w:w="100" w:type="dxa"/>
+            </w:tcMar>
+          </w:tcPr>
+          <w:p>
+            <w:pPr>
+              <w:pStyle w:val="normal0"/>
+              <w:widowControl w:val="0"/>
+              <w:rPr>
+                <w:color w:val="auto"/>
+              </w:rPr>
+            </w:pPr>
+            <w:r>
+              <w:rPr>
+                <w:color w:val="auto"/>
+              </w:rPr>
+              <w:t>The lane keeping assistance function applies a torque resulting in a steering angle too great for the vehicle speed (above limit)</w:t>
+            </w:r>
+          </w:p>
+        </w:tc>
+      </w:tr>
+      <w:tr>
+        <w:tc>
+          <w:tcPr>
+            <w:tcW w:w="2340" w:type="dxa"/>
+            <w:tcMar>
+              <w:top w:w="100" w:type="dxa"/>
+              <w:left w:w="100" w:type="dxa"/>
+              <w:bottom w:w="100" w:type="dxa"/>
+              <w:right w:w="100" w:type="dxa"/>
+            </w:tcMar>
+          </w:tcPr>
+          <w:p>
+            <w:pPr>
+              <w:pStyle w:val="normal0"/>
+              <w:widowControl w:val="0"/>
+              <w:spacing w:line="240" w:lineRule="auto"/>
+            </w:pPr>
+            <w:r>
+              <w:t>Malfunction_05</w:t>
+            </w:r>
+          </w:p>
+        </w:tc>
+        <w:tc>
+          <w:tcPr>
+            <w:tcW w:w="2340" w:type="dxa"/>
+            <w:tcMar>
+              <w:top w:w="100" w:type="dxa"/>
+              <w:left w:w="100" w:type="dxa"/>
+              <w:bottom w:w="100" w:type="dxa"/>
+              <w:right w:w="100" w:type="dxa"/>
+            </w:tcMar>
+          </w:tcPr>
+          <w:p>
+            <w:pPr>
+              <w:pStyle w:val="normal0"/>
+              <w:widowControl w:val="0"/>
+              <w:spacing w:line="240" w:lineRule="auto"/>
+              <w:rPr>
+                <w:rFonts w:ascii="Lucida Grande" w:hAnsi="Lucida Grande" w:cs="Lucida Grande"/>
+              </w:rPr>
+            </w:pPr>
+            <w:r>
+              <w:rPr>
+                <w:rFonts w:ascii="Lucida Grande" w:hAnsi="Lucida Grande" w:cs="Lucida Grande"/>
+              </w:rPr>
+              <w:t xml:space="preserve">Lane Keeping Assistance (LKA) function shall apply the steering torque when active in </w:t>
+            </w:r>
+            <w:r>
+              <w:rPr>
+                <w:rFonts w:ascii="Lucida Grande" w:hAnsi="Lucida Grande" w:cs="Lucida Grande"/>
+              </w:rPr>
+              <w:lastRenderedPageBreak/>
+              <w:t>order to stay in ego lane</w:t>
+            </w:r>
+          </w:p>
+        </w:tc>
+        <w:tc>
+          <w:tcPr>
+            <w:tcW w:w="2340" w:type="dxa"/>
+            <w:tcMar>
+              <w:top w:w="100" w:type="dxa"/>
+              <w:left w:w="100" w:type="dxa"/>
+              <w:bottom w:w="100" w:type="dxa"/>
+              <w:right w:w="100" w:type="dxa"/>
+            </w:tcMar>
+          </w:tcPr>
+          <w:p>
+            <w:pPr>
+              <w:pStyle w:val="normal0"/>
+              <w:widowControl w:val="0"/>
+              <w:spacing w:line="240" w:lineRule="auto"/>
+              <w:rPr>
+                <w:color w:val="auto"/>
+              </w:rPr>
+            </w:pPr>
+            <w:r>
+              <w:rPr>
+                <w:color w:val="auto"/>
+              </w:rPr>
+              <w:lastRenderedPageBreak/>
+              <w:t>MORE</w:t>
+            </w:r>
+          </w:p>
+        </w:tc>
+        <w:tc>
+          <w:tcPr>
+            <w:tcW w:w="2340" w:type="dxa"/>
+            <w:tcMar>
+              <w:top w:w="100" w:type="dxa"/>
+              <w:left w:w="100" w:type="dxa"/>
+              <w:bottom w:w="100" w:type="dxa"/>
+              <w:right w:w="100" w:type="dxa"/>
+            </w:tcMar>
+          </w:tcPr>
+          <w:p>
+            <w:pPr>
+              <w:pStyle w:val="normal0"/>
+              <w:widowControl w:val="0"/>
+              <w:rPr>
+                <w:color w:val="auto"/>
+              </w:rPr>
+            </w:pPr>
+            <w:r>
+              <w:rPr>
+                <w:color w:val="auto"/>
+              </w:rPr>
+              <w:t xml:space="preserve">The lane keeping assistance function applies a torque resulting in a </w:t>
+            </w:r>
+            <w:r>
+              <w:rPr>
+                <w:color w:val="auto"/>
+              </w:rPr>
+              <w:t xml:space="preserve">rate-of-change </w:t>
+            </w:r>
+            <w:r>
+              <w:rPr>
+                <w:color w:val="auto"/>
+              </w:rPr>
+              <w:t xml:space="preserve">steering </w:t>
+            </w:r>
+            <w:r>
+              <w:rPr>
+                <w:color w:val="auto"/>
+              </w:rPr>
+              <w:lastRenderedPageBreak/>
+              <w:t>angle too great for the vehicle speed (above limit)</w:t>
+            </w:r>
           </w:p>
         </w:tc>
       </w:tr>
@@ -3034,29 +3279,11 @@
         <w:pStyle w:val="Heading2"/>
         <w:contextualSpacing w:val="0"/>
       </w:pPr>
-      <w:bookmarkStart w:id="17" w:name="_Toc365119894"/>
+      <w:bookmarkStart w:id="17" w:name="_Toc365537672"/>
       <w:r>
-        <w:lastRenderedPageBreak/>
         <w:t>Functional Safety Requirements</w:t>
       </w:r>
       <w:bookmarkEnd w:id="17"/>
-    </w:p>
-    <w:p>
-      <w:pPr>
-        <w:pStyle w:val="normal0"/>
-      </w:pPr>
-      <w:r>
-        <w:rPr>
-          <w:b/>
-          <w:color w:val="B7B7B7"/>
-        </w:rPr>
-        <w:t>[Instructions: Fill in the functional safety requirements for the lane departure warning ]</w:t>
-      </w:r>
-    </w:p>
-    <w:p>
-      <w:pPr>
-        <w:pStyle w:val="normal0"/>
-      </w:pPr>
     </w:p>
     <w:p>
       <w:pPr>
@@ -3302,6 +3529,9 @@
               <w:pStyle w:val="normal0"/>
               <w:widowControl w:val="0"/>
             </w:pPr>
+            <w:r>
+              <w:t>The lane keeping item shall ensure that the lane departure oscillating torque amplitude is below Max_Torque_Amplitude</w:t>
+            </w:r>
           </w:p>
         </w:tc>
         <w:tc>
@@ -3320,6 +3550,9 @@
               <w:widowControl w:val="0"/>
               <w:spacing w:line="240" w:lineRule="auto"/>
             </w:pPr>
+            <w:r>
+              <w:t>C</w:t>
+            </w:r>
           </w:p>
         </w:tc>
         <w:tc>
@@ -3338,6 +3571,9 @@
               <w:widowControl w:val="0"/>
               <w:spacing w:line="240" w:lineRule="auto"/>
             </w:pPr>
+            <w:r>
+              <w:t>50ms</w:t>
+            </w:r>
           </w:p>
         </w:tc>
         <w:tc>
@@ -3356,6 +3592,9 @@
               <w:widowControl w:val="0"/>
               <w:spacing w:line="240" w:lineRule="auto"/>
             </w:pPr>
+            <w:r>
+              <w:t>Lane keeping item output torque = 0</w:t>
+            </w:r>
           </w:p>
         </w:tc>
       </w:tr>
@@ -3425,7 +3664,16 @@
             <w:pPr>
               <w:pStyle w:val="normal0"/>
               <w:widowControl w:val="0"/>
-            </w:pPr>
+              <w:rPr>
+                <w:color w:val="auto"/>
+              </w:rPr>
+            </w:pPr>
+            <w:r>
+              <w:rPr>
+                <w:color w:val="auto"/>
+              </w:rPr>
+              <w:t>The lane keeping item shall ensure that the lane departure oscillating torque amplitude is below Max_Torque_Frequency</w:t>
+            </w:r>
           </w:p>
         </w:tc>
         <w:tc>
@@ -3444,6 +3692,9 @@
               <w:widowControl w:val="0"/>
               <w:spacing w:line="240" w:lineRule="auto"/>
             </w:pPr>
+            <w:r>
+              <w:t>C</w:t>
+            </w:r>
           </w:p>
         </w:tc>
         <w:tc>
@@ -3462,6 +3713,9 @@
               <w:widowControl w:val="0"/>
               <w:spacing w:line="240" w:lineRule="auto"/>
             </w:pPr>
+            <w:r>
+              <w:t>50ms</w:t>
+            </w:r>
           </w:p>
         </w:tc>
         <w:tc>
@@ -3480,6 +3734,9 @@
               <w:widowControl w:val="0"/>
               <w:spacing w:line="240" w:lineRule="auto"/>
             </w:pPr>
+            <w:r>
+              <w:t>Lane keeping item output torque = 0</w:t>
+            </w:r>
           </w:p>
         </w:tc>
       </w:tr>
@@ -3712,6 +3969,77 @@
               <w:pStyle w:val="normal0"/>
               <w:widowControl w:val="0"/>
             </w:pPr>
+            <w:r>
+              <w:t>Criteria</w:t>
+            </w:r>
+          </w:p>
+          <w:p>
+            <w:pPr>
+              <w:pStyle w:val="normal0"/>
+              <w:widowControl w:val="0"/>
+              <w:ind w:left="720"/>
+            </w:pPr>
+            <w:r>
+              <w:t>100% of drivers are able to regain steering control</w:t>
+            </w:r>
+          </w:p>
+          <w:p>
+            <w:pPr>
+              <w:pStyle w:val="normal0"/>
+              <w:widowControl w:val="0"/>
+            </w:pPr>
+            <w:r>
+              <w:t>Event</w:t>
+            </w:r>
+          </w:p>
+          <w:p>
+            <w:pPr>
+              <w:pStyle w:val="normal0"/>
+              <w:widowControl w:val="0"/>
+              <w:ind w:left="720"/>
+            </w:pPr>
+            <w:r>
+              <w:t>Manual override of requested torque at limit (with buffer)</w:t>
+            </w:r>
+          </w:p>
+          <w:p>
+            <w:pPr>
+              <w:pStyle w:val="normal0"/>
+              <w:widowControl w:val="0"/>
+              <w:ind w:left="720"/>
+            </w:pPr>
+            <w:r>
+              <w:t>1.2 * Max_Torque_Amplitude</w:t>
+            </w:r>
+          </w:p>
+          <w:p>
+            <w:pPr>
+              <w:pStyle w:val="normal0"/>
+              <w:widowControl w:val="0"/>
+              <w:ind w:left="720"/>
+            </w:pPr>
+            <w:r>
+              <w:t>1.0 * Max_Torque_Frequency</w:t>
+            </w:r>
+          </w:p>
+          <w:p>
+            <w:pPr>
+              <w:pStyle w:val="normal0"/>
+              <w:widowControl w:val="0"/>
+            </w:pPr>
+            <w:r>
+              <w:t>Method</w:t>
+            </w:r>
+          </w:p>
+          <w:p>
+            <w:pPr>
+              <w:pStyle w:val="normal0"/>
+              <w:widowControl w:val="0"/>
+              <w:ind w:left="720"/>
+            </w:pPr>
+            <w:r>
+              <w:t>Vehicle on test track with driving coaches and various drivers</w:t>
+            </w:r>
           </w:p>
         </w:tc>
         <w:tc>
@@ -3730,6 +4058,68 @@
               <w:widowControl w:val="0"/>
               <w:spacing w:line="240" w:lineRule="auto"/>
             </w:pPr>
+            <w:r>
+              <w:t>Criteria</w:t>
+            </w:r>
+          </w:p>
+          <w:p>
+            <w:pPr>
+              <w:pStyle w:val="normal0"/>
+              <w:widowControl w:val="0"/>
+              <w:spacing w:line="240" w:lineRule="auto"/>
+              <w:ind w:left="720"/>
+            </w:pPr>
+            <w:r>
+              <w:t>Lane_Keep_Torque = 0 within 50ms of event</w:t>
+            </w:r>
+          </w:p>
+          <w:p>
+            <w:pPr>
+              <w:pStyle w:val="normal0"/>
+              <w:widowControl w:val="0"/>
+              <w:spacing w:line="240" w:lineRule="auto"/>
+            </w:pPr>
+            <w:r>
+              <w:t>Event</w:t>
+            </w:r>
+          </w:p>
+          <w:p>
+            <w:pPr>
+              <w:pStyle w:val="normal0"/>
+              <w:widowControl w:val="0"/>
+              <w:spacing w:line="240" w:lineRule="auto"/>
+              <w:ind w:left="720"/>
+            </w:pPr>
+            <w:r>
+              <w:t xml:space="preserve">Fault injection by RAM address write, requested torque </w:t>
+            </w:r>
+            <w:r>
+              <w:t xml:space="preserve">amplitude </w:t>
+            </w:r>
+            <w:r>
+              <w:t>exceeds limit</w:t>
+            </w:r>
+          </w:p>
+          <w:p>
+            <w:pPr>
+              <w:pStyle w:val="normal0"/>
+              <w:widowControl w:val="0"/>
+              <w:spacing w:line="240" w:lineRule="auto"/>
+            </w:pPr>
+            <w:r>
+              <w:t>Method</w:t>
+            </w:r>
+          </w:p>
+          <w:p>
+            <w:pPr>
+              <w:pStyle w:val="normal0"/>
+              <w:widowControl w:val="0"/>
+              <w:spacing w:line="240" w:lineRule="auto"/>
+              <w:ind w:left="720"/>
+            </w:pPr>
+            <w:r>
+              <w:t>Hardware-in-the-loop verification</w:t>
+            </w:r>
           </w:p>
         </w:tc>
       </w:tr>
@@ -3781,6 +4171,7 @@
               <w:spacing w:line="240" w:lineRule="auto"/>
             </w:pPr>
             <w:r>
+              <w:lastRenderedPageBreak/>
               <w:t>01-02</w:t>
             </w:r>
           </w:p>
@@ -3800,6 +4191,88 @@
               <w:pStyle w:val="normal0"/>
               <w:widowControl w:val="0"/>
             </w:pPr>
+            <w:r>
+              <w:lastRenderedPageBreak/>
+              <w:t>Criteria</w:t>
+            </w:r>
+          </w:p>
+          <w:p>
+            <w:pPr>
+              <w:pStyle w:val="normal0"/>
+              <w:widowControl w:val="0"/>
+              <w:ind w:left="720"/>
+            </w:pPr>
+            <w:r>
+              <w:t xml:space="preserve">100% of drivers are able to </w:t>
+            </w:r>
+            <w:r>
+              <w:lastRenderedPageBreak/>
+              <w:t>regain steering control</w:t>
+            </w:r>
+          </w:p>
+          <w:p>
+            <w:pPr>
+              <w:pStyle w:val="normal0"/>
+              <w:widowControl w:val="0"/>
+            </w:pPr>
+            <w:r>
+              <w:t>Event</w:t>
+            </w:r>
+          </w:p>
+          <w:p>
+            <w:pPr>
+              <w:pStyle w:val="normal0"/>
+              <w:widowControl w:val="0"/>
+              <w:ind w:left="720"/>
+            </w:pPr>
+            <w:r>
+              <w:t>Manual override of requested torque at limit (with buffer)</w:t>
+            </w:r>
+          </w:p>
+          <w:p>
+            <w:pPr>
+              <w:pStyle w:val="normal0"/>
+              <w:widowControl w:val="0"/>
+              <w:ind w:left="720"/>
+            </w:pPr>
+            <w:r>
+              <w:t>1.0</w:t>
+            </w:r>
+            <w:r>
+              <w:t xml:space="preserve"> * Max_Torque_Amplitude</w:t>
+            </w:r>
+          </w:p>
+          <w:p>
+            <w:pPr>
+              <w:pStyle w:val="normal0"/>
+              <w:widowControl w:val="0"/>
+              <w:ind w:left="720"/>
+            </w:pPr>
+            <w:r>
+              <w:t>1.2</w:t>
+            </w:r>
+            <w:r>
+              <w:t xml:space="preserve"> * Max_Torque_Frequency</w:t>
+            </w:r>
+          </w:p>
+          <w:p>
+            <w:pPr>
+              <w:pStyle w:val="normal0"/>
+              <w:widowControl w:val="0"/>
+            </w:pPr>
+            <w:r>
+              <w:t>Method</w:t>
+            </w:r>
+          </w:p>
+          <w:p>
+            <w:pPr>
+              <w:pStyle w:val="normal0"/>
+              <w:widowControl w:val="0"/>
+              <w:ind w:left="720"/>
+            </w:pPr>
+            <w:r>
+              <w:t>Vehicle on test track with driving coaches and various drivers</w:t>
+            </w:r>
           </w:p>
         </w:tc>
         <w:tc>
@@ -3818,37 +4291,74 @@
               <w:widowControl w:val="0"/>
               <w:spacing w:line="240" w:lineRule="auto"/>
             </w:pPr>
+            <w:r>
+              <w:lastRenderedPageBreak/>
+              <w:t>Criteria</w:t>
+            </w:r>
+          </w:p>
+          <w:p>
+            <w:pPr>
+              <w:pStyle w:val="normal0"/>
+              <w:widowControl w:val="0"/>
+              <w:spacing w:line="240" w:lineRule="auto"/>
+              <w:ind w:left="720"/>
+            </w:pPr>
+            <w:r>
+              <w:t>Lane_Keep_Torque = 0 within 50ms of event</w:t>
+            </w:r>
+          </w:p>
+          <w:p>
+            <w:pPr>
+              <w:pStyle w:val="normal0"/>
+              <w:widowControl w:val="0"/>
+              <w:spacing w:line="240" w:lineRule="auto"/>
+            </w:pPr>
+            <w:r>
+              <w:lastRenderedPageBreak/>
+              <w:t>Event</w:t>
+            </w:r>
+          </w:p>
+          <w:p>
+            <w:pPr>
+              <w:pStyle w:val="normal0"/>
+              <w:widowControl w:val="0"/>
+              <w:spacing w:line="240" w:lineRule="auto"/>
+              <w:ind w:left="720"/>
+            </w:pPr>
+            <w:r>
+              <w:t xml:space="preserve">Fault injection by RAM address write, requested torque </w:t>
+            </w:r>
+            <w:r>
+              <w:t xml:space="preserve">frequency </w:t>
+            </w:r>
+            <w:r>
+              <w:t>exceeds limit</w:t>
+            </w:r>
+          </w:p>
+          <w:p>
+            <w:pPr>
+              <w:pStyle w:val="normal0"/>
+              <w:widowControl w:val="0"/>
+              <w:spacing w:line="240" w:lineRule="auto"/>
+            </w:pPr>
+            <w:r>
+              <w:t>Method</w:t>
+            </w:r>
+          </w:p>
+          <w:p>
+            <w:pPr>
+              <w:pStyle w:val="normal0"/>
+              <w:widowControl w:val="0"/>
+              <w:spacing w:line="240" w:lineRule="auto"/>
+              <w:ind w:left="720"/>
+            </w:pPr>
+            <w:r>
+              <w:t>Hardware-in-the-loop verification</w:t>
+            </w:r>
           </w:p>
         </w:tc>
       </w:tr>
     </w:tbl>
-    <w:p>
-      <w:pPr>
-        <w:pStyle w:val="normal0"/>
-      </w:pPr>
-    </w:p>
-    <w:p>
-      <w:pPr>
-        <w:pStyle w:val="normal0"/>
-      </w:pPr>
-    </w:p>
-    <w:p>
-      <w:pPr>
-        <w:pStyle w:val="normal0"/>
-      </w:pPr>
-      <w:r>
-        <w:rPr>
-          <w:b/>
-          <w:color w:val="B7B7B7"/>
-        </w:rPr>
-        <w:t>[Instructions: Fill in the functional safety requirements for the lane keeping assistance]</w:t>
-      </w:r>
-    </w:p>
-    <w:p>
-      <w:pPr>
-        <w:pStyle w:val="normal0"/>
-      </w:pPr>
-    </w:p>
     <w:p>
       <w:pPr>
         <w:pStyle w:val="normal0"/>
@@ -3970,14 +4480,7 @@
               <w:rPr>
                 <w:b/>
               </w:rPr>
-              <w:t>ASI</w:t>
-            </w:r>
-            <w:r>
-              <w:rPr>
-                <w:b/>
-              </w:rPr>
-              <w:lastRenderedPageBreak/>
-              <w:t>L</w:t>
+              <w:t>ASIL</w:t>
             </w:r>
           </w:p>
         </w:tc>
@@ -4005,15 +4508,7 @@
               <w:rPr>
                 <w:b/>
               </w:rPr>
-              <w:lastRenderedPageBreak/>
-              <w:t xml:space="preserve">Fault Tolerant Time </w:t>
-            </w:r>
-            <w:r>
-              <w:rPr>
-                <w:b/>
-              </w:rPr>
-              <w:lastRenderedPageBreak/>
-              <w:t>Interval</w:t>
+              <w:t>Fault Tolerant Time Interval</w:t>
             </w:r>
           </w:p>
         </w:tc>
@@ -4041,8 +4536,203 @@
               <w:rPr>
                 <w:b/>
               </w:rPr>
-              <w:lastRenderedPageBreak/>
               <w:t>Safe State</w:t>
+            </w:r>
+          </w:p>
+        </w:tc>
+      </w:tr>
+    </w:tbl>
+    <w:tbl>
+      <w:tblPr>
+        <w:tblStyle w:val="a3"/>
+        <w:tblW w:w="9555" w:type="dxa"/>
+        <w:tblBorders>
+          <w:top w:val="single" w:sz="8" w:space="0" w:color="000000"/>
+          <w:left w:val="single" w:sz="8" w:space="0" w:color="000000"/>
+          <w:bottom w:val="single" w:sz="8" w:space="0" w:color="000000"/>
+          <w:right w:val="single" w:sz="8" w:space="0" w:color="000000"/>
+          <w:insideH w:val="single" w:sz="8" w:space="0" w:color="000000"/>
+          <w:insideV w:val="single" w:sz="8" w:space="0" w:color="000000"/>
+        </w:tblBorders>
+        <w:tblLayout w:type="fixed"/>
+        <w:tblLook w:val="0600" w:firstRow="0" w:lastRow="0" w:firstColumn="0" w:lastColumn="0" w:noHBand="1" w:noVBand="1"/>
+      </w:tblPr>
+      <w:tblGrid>
+        <w:gridCol w:w="1530"/>
+        <w:gridCol w:w="4500"/>
+        <w:gridCol w:w="360"/>
+        <w:gridCol w:w="1245"/>
+        <w:gridCol w:w="1920"/>
+      </w:tblGrid>
+      <w:tr>
+        <w:tc>
+          <w:tcPr>
+            <w:tcW w:w="1530" w:type="dxa"/>
+            <w:tcMar>
+              <w:top w:w="100" w:type="dxa"/>
+              <w:left w:w="100" w:type="dxa"/>
+              <w:bottom w:w="100" w:type="dxa"/>
+              <w:right w:w="100" w:type="dxa"/>
+            </w:tcMar>
+          </w:tcPr>
+          <w:p>
+            <w:pPr>
+              <w:pStyle w:val="normal0"/>
+              <w:widowControl w:val="0"/>
+              <w:spacing w:line="240" w:lineRule="auto"/>
+            </w:pPr>
+            <w:r>
+              <w:t>Functional</w:t>
+            </w:r>
+          </w:p>
+          <w:p>
+            <w:pPr>
+              <w:pStyle w:val="normal0"/>
+              <w:widowControl w:val="0"/>
+              <w:spacing w:line="240" w:lineRule="auto"/>
+            </w:pPr>
+            <w:r>
+              <w:t>Safety</w:t>
+            </w:r>
+          </w:p>
+          <w:p>
+            <w:pPr>
+              <w:pStyle w:val="normal0"/>
+              <w:widowControl w:val="0"/>
+              <w:spacing w:line="240" w:lineRule="auto"/>
+            </w:pPr>
+            <w:r>
+              <w:t>Requirement</w:t>
+            </w:r>
+          </w:p>
+          <w:p>
+            <w:pPr>
+              <w:pStyle w:val="normal0"/>
+              <w:widowControl w:val="0"/>
+              <w:spacing w:line="240" w:lineRule="auto"/>
+            </w:pPr>
+            <w:r>
+              <w:t>02-01</w:t>
+            </w:r>
+          </w:p>
+        </w:tc>
+        <w:tc>
+          <w:tcPr>
+            <w:tcW w:w="4500" w:type="dxa"/>
+            <w:tcMar>
+              <w:top w:w="100" w:type="dxa"/>
+              <w:left w:w="100" w:type="dxa"/>
+              <w:bottom w:w="100" w:type="dxa"/>
+              <w:right w:w="100" w:type="dxa"/>
+            </w:tcMar>
+          </w:tcPr>
+          <w:p>
+            <w:pPr>
+              <w:pBdr>
+                <w:top w:val="none" w:sz="0" w:space="0" w:color="auto"/>
+                <w:left w:val="none" w:sz="0" w:space="0" w:color="auto"/>
+                <w:bottom w:val="none" w:sz="0" w:space="0" w:color="auto"/>
+                <w:right w:val="none" w:sz="0" w:space="0" w:color="auto"/>
+                <w:between w:val="none" w:sz="0" w:space="0" w:color="auto"/>
+              </w:pBdr>
+              <w:spacing w:line="240" w:lineRule="auto"/>
+              <w:rPr>
+                <w:rFonts w:eastAsia="Times New Roman"/>
+                <w:color w:val="auto"/>
+                <w:lang w:val="en-US"/>
+              </w:rPr>
+            </w:pPr>
+            <w:r>
+              <w:rPr>
+                <w:rFonts w:eastAsia="Times New Roman"/>
+                <w:color w:val="auto"/>
+                <w:shd w:val="clear" w:color="auto" w:fill="FFFFFF"/>
+                <w:lang w:val="en-US"/>
+              </w:rPr>
+              <w:t xml:space="preserve">The electronic power steering ECU shall ensure that the lane keeping assistance torque is applied for only </w:t>
+            </w:r>
+            <w:proofErr w:type="spellStart"/>
+            <w:r>
+              <w:rPr>
+                <w:rFonts w:eastAsia="Times New Roman"/>
+                <w:color w:val="auto"/>
+                <w:shd w:val="clear" w:color="auto" w:fill="FFFFFF"/>
+                <w:lang w:val="en-US"/>
+              </w:rPr>
+              <w:t>Max_Duration</w:t>
+            </w:r>
+            <w:proofErr w:type="spellEnd"/>
+          </w:p>
+          <w:p>
+            <w:pPr>
+              <w:pStyle w:val="normal0"/>
+              <w:widowControl w:val="0"/>
+              <w:rPr>
+                <w:color w:val="auto"/>
+              </w:rPr>
+            </w:pPr>
+          </w:p>
+        </w:tc>
+        <w:tc>
+          <w:tcPr>
+            <w:tcW w:w="360" w:type="dxa"/>
+            <w:tcMar>
+              <w:top w:w="100" w:type="dxa"/>
+              <w:left w:w="100" w:type="dxa"/>
+              <w:bottom w:w="100" w:type="dxa"/>
+              <w:right w:w="100" w:type="dxa"/>
+            </w:tcMar>
+          </w:tcPr>
+          <w:p>
+            <w:pPr>
+              <w:pStyle w:val="normal0"/>
+              <w:widowControl w:val="0"/>
+              <w:spacing w:line="240" w:lineRule="auto"/>
+            </w:pPr>
+            <w:r>
+              <w:t>B</w:t>
+            </w:r>
+          </w:p>
+        </w:tc>
+        <w:tc>
+          <w:tcPr>
+            <w:tcW w:w="1245" w:type="dxa"/>
+            <w:tcMar>
+              <w:top w:w="100" w:type="dxa"/>
+              <w:left w:w="100" w:type="dxa"/>
+              <w:bottom w:w="100" w:type="dxa"/>
+              <w:right w:w="100" w:type="dxa"/>
+            </w:tcMar>
+          </w:tcPr>
+          <w:p>
+            <w:pPr>
+              <w:pStyle w:val="normal0"/>
+              <w:widowControl w:val="0"/>
+              <w:spacing w:line="240" w:lineRule="auto"/>
+            </w:pPr>
+            <w:r>
+              <w:t>500ms</w:t>
+            </w:r>
+          </w:p>
+        </w:tc>
+        <w:tc>
+          <w:tcPr>
+            <w:tcW w:w="1920" w:type="dxa"/>
+            <w:tcMar>
+              <w:top w:w="100" w:type="dxa"/>
+              <w:left w:w="100" w:type="dxa"/>
+              <w:bottom w:w="100" w:type="dxa"/>
+              <w:right w:w="100" w:type="dxa"/>
+            </w:tcMar>
+          </w:tcPr>
+          <w:p>
+            <w:pPr>
+              <w:pStyle w:val="normal0"/>
+              <w:widowControl w:val="0"/>
+              <w:spacing w:line="240" w:lineRule="auto"/>
+            </w:pPr>
+            <w:r>
+              <w:t>Lane keeping item output torque = 0</w:t>
             </w:r>
           </w:p>
         </w:tc>
@@ -4065,7 +4755,6 @@
               <w:spacing w:line="240" w:lineRule="auto"/>
             </w:pPr>
             <w:r>
-              <w:lastRenderedPageBreak/>
               <w:t>Functional</w:t>
             </w:r>
           </w:p>
@@ -4096,7 +4785,7 @@
               <w:spacing w:line="240" w:lineRule="auto"/>
             </w:pPr>
             <w:r>
-              <w:t>02-01</w:t>
+              <w:t>02-02</w:t>
             </w:r>
           </w:p>
         </w:tc>
@@ -4115,6 +4804,9 @@
               <w:pStyle w:val="normal0"/>
               <w:widowControl w:val="0"/>
             </w:pPr>
+            <w:r>
+              <w:t>The lane keeping item shall ensure that the total absolute steering angle does not exceed Max_Steering_Angle(Vehicle_Speed)</w:t>
+            </w:r>
           </w:p>
         </w:tc>
         <w:tc>
@@ -4133,6 +4825,9 @@
               <w:widowControl w:val="0"/>
               <w:spacing w:line="240" w:lineRule="auto"/>
             </w:pPr>
+            <w:r>
+              <w:t>C</w:t>
+            </w:r>
           </w:p>
         </w:tc>
         <w:tc>
@@ -4151,6 +4846,9 @@
               <w:widowControl w:val="0"/>
               <w:spacing w:line="240" w:lineRule="auto"/>
             </w:pPr>
+            <w:r>
+              <w:t>50ms</w:t>
+            </w:r>
           </w:p>
         </w:tc>
         <w:tc>
@@ -4169,6 +4867,145 @@
               <w:widowControl w:val="0"/>
               <w:spacing w:line="240" w:lineRule="auto"/>
             </w:pPr>
+            <w:r>
+              <w:t>Lane keeping item output torque = 0</w:t>
+            </w:r>
+          </w:p>
+        </w:tc>
+      </w:tr>
+      <w:tr>
+        <w:tc>
+          <w:tcPr>
+            <w:tcW w:w="1530" w:type="dxa"/>
+            <w:tcMar>
+              <w:top w:w="100" w:type="dxa"/>
+              <w:left w:w="100" w:type="dxa"/>
+              <w:bottom w:w="100" w:type="dxa"/>
+              <w:right w:w="100" w:type="dxa"/>
+            </w:tcMar>
+          </w:tcPr>
+          <w:p>
+            <w:pPr>
+              <w:pStyle w:val="normal0"/>
+              <w:widowControl w:val="0"/>
+              <w:spacing w:line="240" w:lineRule="auto"/>
+            </w:pPr>
+            <w:r>
+              <w:t>Functional</w:t>
+            </w:r>
+          </w:p>
+          <w:p>
+            <w:pPr>
+              <w:pStyle w:val="normal0"/>
+              <w:widowControl w:val="0"/>
+              <w:spacing w:line="240" w:lineRule="auto"/>
+            </w:pPr>
+            <w:r>
+              <w:t>Safety</w:t>
+            </w:r>
+          </w:p>
+          <w:p>
+            <w:pPr>
+              <w:pStyle w:val="normal0"/>
+              <w:widowControl w:val="0"/>
+              <w:spacing w:line="240" w:lineRule="auto"/>
+            </w:pPr>
+            <w:r>
+              <w:t>Requirement</w:t>
+            </w:r>
+          </w:p>
+          <w:p>
+            <w:pPr>
+              <w:pStyle w:val="normal0"/>
+              <w:widowControl w:val="0"/>
+              <w:spacing w:line="240" w:lineRule="auto"/>
+            </w:pPr>
+            <w:r>
+              <w:t>02-03</w:t>
+            </w:r>
+          </w:p>
+        </w:tc>
+        <w:tc>
+          <w:tcPr>
+            <w:tcW w:w="4500" w:type="dxa"/>
+            <w:tcMar>
+              <w:top w:w="100" w:type="dxa"/>
+              <w:left w:w="100" w:type="dxa"/>
+              <w:bottom w:w="100" w:type="dxa"/>
+              <w:right w:w="100" w:type="dxa"/>
+            </w:tcMar>
+          </w:tcPr>
+          <w:p>
+            <w:pPr>
+              <w:pStyle w:val="normal0"/>
+              <w:widowControl w:val="0"/>
+            </w:pPr>
+            <w:r>
+              <w:t>The lane keeping item shall ensure that the rate-of-change of steering angle does not exceed Max_Steering_Rate(Vehicle_Speed)</w:t>
+            </w:r>
+          </w:p>
+        </w:tc>
+        <w:tc>
+          <w:tcPr>
+            <w:tcW w:w="360" w:type="dxa"/>
+            <w:tcMar>
+              <w:top w:w="100" w:type="dxa"/>
+              <w:left w:w="100" w:type="dxa"/>
+              <w:bottom w:w="100" w:type="dxa"/>
+              <w:right w:w="100" w:type="dxa"/>
+            </w:tcMar>
+          </w:tcPr>
+          <w:p>
+            <w:pPr>
+              <w:pStyle w:val="normal0"/>
+              <w:widowControl w:val="0"/>
+              <w:spacing w:line="240" w:lineRule="auto"/>
+            </w:pPr>
+            <w:r>
+              <w:t>C</w:t>
+            </w:r>
+          </w:p>
+        </w:tc>
+        <w:tc>
+          <w:tcPr>
+            <w:tcW w:w="1245" w:type="dxa"/>
+            <w:tcMar>
+              <w:top w:w="100" w:type="dxa"/>
+              <w:left w:w="100" w:type="dxa"/>
+              <w:bottom w:w="100" w:type="dxa"/>
+              <w:right w:w="100" w:type="dxa"/>
+            </w:tcMar>
+          </w:tcPr>
+          <w:p>
+            <w:pPr>
+              <w:pStyle w:val="normal0"/>
+              <w:widowControl w:val="0"/>
+              <w:spacing w:line="240" w:lineRule="auto"/>
+            </w:pPr>
+            <w:r>
+              <w:t>50ms</w:t>
+            </w:r>
+          </w:p>
+        </w:tc>
+        <w:tc>
+          <w:tcPr>
+            <w:tcW w:w="1920" w:type="dxa"/>
+            <w:tcMar>
+              <w:top w:w="100" w:type="dxa"/>
+              <w:left w:w="100" w:type="dxa"/>
+              <w:bottom w:w="100" w:type="dxa"/>
+              <w:right w:w="100" w:type="dxa"/>
+            </w:tcMar>
+          </w:tcPr>
+          <w:p>
+            <w:pPr>
+              <w:pStyle w:val="normal0"/>
+              <w:widowControl w:val="0"/>
+              <w:spacing w:line="240" w:lineRule="auto"/>
+            </w:pPr>
+            <w:r>
+              <w:t>Lane keeping item output torque = 0</w:t>
+            </w:r>
           </w:p>
         </w:tc>
       </w:tr>
@@ -4334,6 +5171,27 @@
           </w:p>
         </w:tc>
       </w:tr>
+    </w:tbl>
+    <w:tbl>
+      <w:tblPr>
+        <w:tblStyle w:val="a4"/>
+        <w:tblW w:w="9690" w:type="dxa"/>
+        <w:tblBorders>
+          <w:top w:val="single" w:sz="8" w:space="0" w:color="000000"/>
+          <w:left w:val="single" w:sz="8" w:space="0" w:color="000000"/>
+          <w:bottom w:val="single" w:sz="8" w:space="0" w:color="000000"/>
+          <w:right w:val="single" w:sz="8" w:space="0" w:color="000000"/>
+          <w:insideH w:val="single" w:sz="8" w:space="0" w:color="000000"/>
+          <w:insideV w:val="single" w:sz="8" w:space="0" w:color="000000"/>
+        </w:tblBorders>
+        <w:tblLayout w:type="fixed"/>
+        <w:tblLook w:val="0600" w:firstRow="0" w:lastRow="0" w:firstColumn="0" w:lastColumn="0" w:noHBand="1" w:noVBand="1"/>
+      </w:tblPr>
+      <w:tblGrid>
+        <w:gridCol w:w="1530"/>
+        <w:gridCol w:w="4155"/>
+        <w:gridCol w:w="4005"/>
+      </w:tblGrid>
       <w:tr>
         <w:tc>
           <w:tcPr>
@@ -4382,7 +5240,13 @@
               <w:spacing w:line="240" w:lineRule="auto"/>
             </w:pPr>
             <w:r>
-              <w:t>02-01</w:t>
+              <w:t>02</w:t>
+            </w:r>
+            <w:r>
+              <w:t>-0</w:t>
+            </w:r>
+            <w:r>
+              <w:t>1</w:t>
             </w:r>
           </w:p>
         </w:tc>
@@ -4401,6 +5265,61 @@
               <w:pStyle w:val="normal0"/>
               <w:widowControl w:val="0"/>
             </w:pPr>
+            <w:r>
+              <w:t>Criteria</w:t>
+            </w:r>
+          </w:p>
+          <w:p>
+            <w:pPr>
+              <w:pStyle w:val="normal0"/>
+              <w:widowControl w:val="0"/>
+              <w:ind w:left="720"/>
+            </w:pPr>
+            <w:r>
+              <w:t>100% of drivers are able to regain steering control</w:t>
+            </w:r>
+          </w:p>
+          <w:p>
+            <w:pPr>
+              <w:pStyle w:val="normal0"/>
+              <w:widowControl w:val="0"/>
+            </w:pPr>
+            <w:r>
+              <w:t>Event</w:t>
+            </w:r>
+          </w:p>
+          <w:p>
+            <w:pPr>
+              <w:pStyle w:val="normal0"/>
+              <w:widowControl w:val="0"/>
+              <w:ind w:left="720"/>
+            </w:pPr>
+            <w:r>
+              <w:t xml:space="preserve">Driver removes hands from wheel with system active, </w:t>
+            </w:r>
+            <w:r>
+              <w:lastRenderedPageBreak/>
+              <w:t>retakes control after system is disabled by functional safety feature</w:t>
+            </w:r>
+          </w:p>
+          <w:p>
+            <w:pPr>
+              <w:pStyle w:val="normal0"/>
+              <w:widowControl w:val="0"/>
+            </w:pPr>
+            <w:r>
+              <w:t>Method</w:t>
+            </w:r>
+          </w:p>
+          <w:p>
+            <w:pPr>
+              <w:pStyle w:val="normal0"/>
+              <w:widowControl w:val="0"/>
+              <w:ind w:left="720"/>
+            </w:pPr>
+            <w:r>
+              <w:t>Vehicle on test track with driving coaches and various drivers</w:t>
+            </w:r>
           </w:p>
         </w:tc>
         <w:tc>
@@ -4419,6 +5338,490 @@
               <w:widowControl w:val="0"/>
               <w:spacing w:line="240" w:lineRule="auto"/>
             </w:pPr>
+            <w:r>
+              <w:lastRenderedPageBreak/>
+              <w:t>Criteria</w:t>
+            </w:r>
+          </w:p>
+          <w:p>
+            <w:pPr>
+              <w:pStyle w:val="normal0"/>
+              <w:widowControl w:val="0"/>
+              <w:spacing w:line="240" w:lineRule="auto"/>
+              <w:ind w:left="720"/>
+            </w:pPr>
+            <w:r>
+              <w:t>Lane_Keep_Torque = 0 within 500ms of event</w:t>
+            </w:r>
+          </w:p>
+          <w:p>
+            <w:pPr>
+              <w:pStyle w:val="normal0"/>
+              <w:widowControl w:val="0"/>
+              <w:spacing w:line="240" w:lineRule="auto"/>
+            </w:pPr>
+            <w:r>
+              <w:t>Event</w:t>
+            </w:r>
+          </w:p>
+          <w:p>
+            <w:pPr>
+              <w:pStyle w:val="normal0"/>
+              <w:widowControl w:val="0"/>
+              <w:spacing w:line="240" w:lineRule="auto"/>
+              <w:ind w:left="720"/>
+            </w:pPr>
+            <w:r>
+              <w:t xml:space="preserve">Fault injection by RAM address write, requested lane keep </w:t>
+            </w:r>
+            <w:r>
+              <w:lastRenderedPageBreak/>
+              <w:t>assistance torque remains active indefinitely</w:t>
+            </w:r>
+          </w:p>
+          <w:p>
+            <w:pPr>
+              <w:pStyle w:val="normal0"/>
+              <w:widowControl w:val="0"/>
+              <w:spacing w:line="240" w:lineRule="auto"/>
+            </w:pPr>
+            <w:r>
+              <w:t>Method</w:t>
+            </w:r>
+          </w:p>
+          <w:p>
+            <w:pPr>
+              <w:pStyle w:val="normal0"/>
+              <w:widowControl w:val="0"/>
+              <w:spacing w:line="240" w:lineRule="auto"/>
+              <w:ind w:left="720"/>
+            </w:pPr>
+            <w:r>
+              <w:t>Hardware-in-the-loop verification</w:t>
+            </w:r>
+          </w:p>
+        </w:tc>
+      </w:tr>
+      <w:tr>
+        <w:tc>
+          <w:tcPr>
+            <w:tcW w:w="1530" w:type="dxa"/>
+            <w:tcMar>
+              <w:top w:w="100" w:type="dxa"/>
+              <w:left w:w="100" w:type="dxa"/>
+              <w:bottom w:w="100" w:type="dxa"/>
+              <w:right w:w="100" w:type="dxa"/>
+            </w:tcMar>
+          </w:tcPr>
+          <w:p>
+            <w:pPr>
+              <w:pStyle w:val="normal0"/>
+              <w:widowControl w:val="0"/>
+              <w:spacing w:line="240" w:lineRule="auto"/>
+            </w:pPr>
+            <w:r>
+              <w:lastRenderedPageBreak/>
+              <w:t>Functional</w:t>
+            </w:r>
+          </w:p>
+          <w:p>
+            <w:pPr>
+              <w:pStyle w:val="normal0"/>
+              <w:widowControl w:val="0"/>
+              <w:spacing w:line="240" w:lineRule="auto"/>
+            </w:pPr>
+            <w:r>
+              <w:t>Safety</w:t>
+            </w:r>
+          </w:p>
+          <w:p>
+            <w:pPr>
+              <w:pStyle w:val="normal0"/>
+              <w:widowControl w:val="0"/>
+              <w:spacing w:line="240" w:lineRule="auto"/>
+            </w:pPr>
+            <w:r>
+              <w:t>Requirement</w:t>
+            </w:r>
+          </w:p>
+          <w:p>
+            <w:pPr>
+              <w:pStyle w:val="normal0"/>
+              <w:widowControl w:val="0"/>
+              <w:spacing w:line="240" w:lineRule="auto"/>
+            </w:pPr>
+            <w:r>
+              <w:t>02</w:t>
+            </w:r>
+            <w:r>
+              <w:t>-0</w:t>
+            </w:r>
+            <w:r>
+              <w:t>2</w:t>
+            </w:r>
+          </w:p>
+        </w:tc>
+        <w:tc>
+          <w:tcPr>
+            <w:tcW w:w="4155" w:type="dxa"/>
+            <w:tcMar>
+              <w:top w:w="100" w:type="dxa"/>
+              <w:left w:w="100" w:type="dxa"/>
+              <w:bottom w:w="100" w:type="dxa"/>
+              <w:right w:w="100" w:type="dxa"/>
+            </w:tcMar>
+          </w:tcPr>
+          <w:p>
+            <w:pPr>
+              <w:pStyle w:val="normal0"/>
+              <w:widowControl w:val="0"/>
+            </w:pPr>
+            <w:r>
+              <w:t>Criteria</w:t>
+            </w:r>
+          </w:p>
+          <w:p>
+            <w:pPr>
+              <w:pStyle w:val="normal0"/>
+              <w:widowControl w:val="0"/>
+              <w:ind w:left="720"/>
+            </w:pPr>
+            <w:r>
+              <w:t>No loss of traction, all wheels remain on the ground</w:t>
+            </w:r>
+          </w:p>
+          <w:p>
+            <w:pPr>
+              <w:pStyle w:val="normal0"/>
+              <w:widowControl w:val="0"/>
+            </w:pPr>
+            <w:r>
+              <w:t>Event</w:t>
+            </w:r>
+          </w:p>
+          <w:p>
+            <w:pPr>
+              <w:pStyle w:val="normal0"/>
+              <w:widowControl w:val="0"/>
+              <w:ind w:left="720"/>
+            </w:pPr>
+            <w:r>
+              <w:t>Manual override of requested torque at limit (with buffer)</w:t>
+            </w:r>
+          </w:p>
+          <w:p>
+            <w:pPr>
+              <w:pStyle w:val="normal0"/>
+              <w:widowControl w:val="0"/>
+              <w:ind w:left="720"/>
+            </w:pPr>
+            <w:r>
+              <w:t>1.2 * Max_Steering_Angle(Vehicle_Speed)</w:t>
+            </w:r>
+          </w:p>
+          <w:p>
+            <w:pPr>
+              <w:pStyle w:val="normal0"/>
+              <w:widowControl w:val="0"/>
+            </w:pPr>
+            <w:r>
+              <w:t>Method</w:t>
+            </w:r>
+          </w:p>
+          <w:p>
+            <w:pPr>
+              <w:pStyle w:val="normal0"/>
+              <w:widowControl w:val="0"/>
+              <w:ind w:left="720"/>
+            </w:pPr>
+            <w:r>
+              <w:t>Vehicle on test track, unmanned, remotely controlled due to rollover risk</w:t>
+            </w:r>
+          </w:p>
+        </w:tc>
+        <w:tc>
+          <w:tcPr>
+            <w:tcW w:w="4005" w:type="dxa"/>
+            <w:tcMar>
+              <w:top w:w="100" w:type="dxa"/>
+              <w:left w:w="100" w:type="dxa"/>
+              <w:bottom w:w="100" w:type="dxa"/>
+              <w:right w:w="100" w:type="dxa"/>
+            </w:tcMar>
+          </w:tcPr>
+          <w:p>
+            <w:pPr>
+              <w:pStyle w:val="normal0"/>
+              <w:widowControl w:val="0"/>
+              <w:spacing w:line="240" w:lineRule="auto"/>
+            </w:pPr>
+            <w:r>
+              <w:t>Criteria</w:t>
+            </w:r>
+          </w:p>
+          <w:p>
+            <w:pPr>
+              <w:pStyle w:val="normal0"/>
+              <w:widowControl w:val="0"/>
+              <w:spacing w:line="240" w:lineRule="auto"/>
+              <w:ind w:left="720"/>
+            </w:pPr>
+            <w:r>
+              <w:t>Lane_Keep_Torque = 0 within 50ms of event</w:t>
+            </w:r>
+          </w:p>
+          <w:p>
+            <w:pPr>
+              <w:pStyle w:val="normal0"/>
+              <w:widowControl w:val="0"/>
+              <w:spacing w:line="240" w:lineRule="auto"/>
+            </w:pPr>
+            <w:r>
+              <w:t>Event</w:t>
+            </w:r>
+          </w:p>
+          <w:p>
+            <w:pPr>
+              <w:pStyle w:val="normal0"/>
+              <w:widowControl w:val="0"/>
+              <w:spacing w:line="240" w:lineRule="auto"/>
+              <w:ind w:left="720"/>
+            </w:pPr>
+            <w:r>
+              <w:t>Fault injection by RAM address write, requested steering angle exceeds limit</w:t>
+            </w:r>
+          </w:p>
+          <w:p>
+            <w:pPr>
+              <w:pStyle w:val="normal0"/>
+              <w:widowControl w:val="0"/>
+              <w:spacing w:line="240" w:lineRule="auto"/>
+            </w:pPr>
+            <w:r>
+              <w:t>Method</w:t>
+            </w:r>
+          </w:p>
+          <w:p>
+            <w:pPr>
+              <w:pStyle w:val="normal0"/>
+              <w:widowControl w:val="0"/>
+              <w:spacing w:line="240" w:lineRule="auto"/>
+              <w:ind w:left="720"/>
+            </w:pPr>
+            <w:r>
+              <w:t>Hardware-in-the-loop verification</w:t>
+            </w:r>
+          </w:p>
+        </w:tc>
+      </w:tr>
+      <w:tr>
+        <w:tc>
+          <w:tcPr>
+            <w:tcW w:w="1530" w:type="dxa"/>
+            <w:tcMar>
+              <w:top w:w="100" w:type="dxa"/>
+              <w:left w:w="100" w:type="dxa"/>
+              <w:bottom w:w="100" w:type="dxa"/>
+              <w:right w:w="100" w:type="dxa"/>
+            </w:tcMar>
+          </w:tcPr>
+          <w:p>
+            <w:pPr>
+              <w:pStyle w:val="normal0"/>
+              <w:widowControl w:val="0"/>
+              <w:spacing w:line="240" w:lineRule="auto"/>
+            </w:pPr>
+            <w:r>
+              <w:t>Functional</w:t>
+            </w:r>
+          </w:p>
+          <w:p>
+            <w:pPr>
+              <w:pStyle w:val="normal0"/>
+              <w:widowControl w:val="0"/>
+              <w:spacing w:line="240" w:lineRule="auto"/>
+            </w:pPr>
+            <w:r>
+              <w:t>Safety</w:t>
+            </w:r>
+          </w:p>
+          <w:p>
+            <w:pPr>
+              <w:pStyle w:val="normal0"/>
+              <w:widowControl w:val="0"/>
+              <w:spacing w:line="240" w:lineRule="auto"/>
+            </w:pPr>
+            <w:r>
+              <w:t>Requirement</w:t>
+            </w:r>
+          </w:p>
+          <w:p>
+            <w:pPr>
+              <w:pStyle w:val="normal0"/>
+              <w:widowControl w:val="0"/>
+              <w:spacing w:line="240" w:lineRule="auto"/>
+            </w:pPr>
+            <w:r>
+              <w:t>02</w:t>
+            </w:r>
+            <w:r>
+              <w:t>-0</w:t>
+            </w:r>
+            <w:r>
+              <w:t>3</w:t>
+            </w:r>
+          </w:p>
+        </w:tc>
+        <w:tc>
+          <w:tcPr>
+            <w:tcW w:w="4155" w:type="dxa"/>
+            <w:tcMar>
+              <w:top w:w="100" w:type="dxa"/>
+              <w:left w:w="100" w:type="dxa"/>
+              <w:bottom w:w="100" w:type="dxa"/>
+              <w:right w:w="100" w:type="dxa"/>
+            </w:tcMar>
+          </w:tcPr>
+          <w:p>
+            <w:pPr>
+              <w:pStyle w:val="normal0"/>
+              <w:widowControl w:val="0"/>
+            </w:pPr>
+            <w:r>
+              <w:t>Criteria</w:t>
+            </w:r>
+          </w:p>
+          <w:p>
+            <w:pPr>
+              <w:pStyle w:val="normal0"/>
+              <w:widowControl w:val="0"/>
+              <w:ind w:left="720"/>
+            </w:pPr>
+            <w:r>
+              <w:t>No loss of traction, all wheels remain on the ground</w:t>
+            </w:r>
+          </w:p>
+          <w:p>
+            <w:pPr>
+              <w:pStyle w:val="normal0"/>
+              <w:widowControl w:val="0"/>
+            </w:pPr>
+            <w:r>
+              <w:t>Event</w:t>
+            </w:r>
+          </w:p>
+          <w:p>
+            <w:pPr>
+              <w:pStyle w:val="normal0"/>
+              <w:widowControl w:val="0"/>
+              <w:ind w:left="720"/>
+            </w:pPr>
+            <w:r>
+              <w:t>Manual override of requested torque at limit (with buffer)</w:t>
+            </w:r>
+          </w:p>
+          <w:p>
+            <w:pPr>
+              <w:pStyle w:val="normal0"/>
+              <w:widowControl w:val="0"/>
+              <w:ind w:left="720"/>
+            </w:pPr>
+            <w:r>
+              <w:t>1.2 * Max_Steering_Rate(Vehicle_Speed)</w:t>
+            </w:r>
+          </w:p>
+          <w:p>
+            <w:pPr>
+              <w:pStyle w:val="normal0"/>
+              <w:widowControl w:val="0"/>
+            </w:pPr>
+            <w:r>
+              <w:t>Method</w:t>
+            </w:r>
+          </w:p>
+          <w:p>
+            <w:pPr>
+              <w:pStyle w:val="normal0"/>
+              <w:widowControl w:val="0"/>
+              <w:ind w:left="720"/>
+            </w:pPr>
+            <w:r>
+              <w:t>Vehicle on test track, unmanned, remotely controlled due to rollover risk</w:t>
+            </w:r>
+          </w:p>
+        </w:tc>
+        <w:tc>
+          <w:tcPr>
+            <w:tcW w:w="4005" w:type="dxa"/>
+            <w:tcMar>
+              <w:top w:w="100" w:type="dxa"/>
+              <w:left w:w="100" w:type="dxa"/>
+              <w:bottom w:w="100" w:type="dxa"/>
+              <w:right w:w="100" w:type="dxa"/>
+            </w:tcMar>
+          </w:tcPr>
+          <w:p>
+            <w:pPr>
+              <w:pStyle w:val="normal0"/>
+              <w:widowControl w:val="0"/>
+              <w:spacing w:line="240" w:lineRule="auto"/>
+            </w:pPr>
+            <w:r>
+              <w:t>Criteria</w:t>
+            </w:r>
+          </w:p>
+          <w:p>
+            <w:pPr>
+              <w:pStyle w:val="normal0"/>
+              <w:widowControl w:val="0"/>
+              <w:spacing w:line="240" w:lineRule="auto"/>
+              <w:ind w:left="720"/>
+            </w:pPr>
+            <w:r>
+              <w:t>Lane_Keep_Torque = 0 within 50ms of event</w:t>
+            </w:r>
+          </w:p>
+          <w:p>
+            <w:pPr>
+              <w:pStyle w:val="normal0"/>
+              <w:widowControl w:val="0"/>
+              <w:spacing w:line="240" w:lineRule="auto"/>
+            </w:pPr>
+            <w:r>
+              <w:t>Event</w:t>
+            </w:r>
+          </w:p>
+          <w:p>
+            <w:pPr>
+              <w:pStyle w:val="normal0"/>
+              <w:widowControl w:val="0"/>
+              <w:spacing w:line="240" w:lineRule="auto"/>
+              <w:ind w:left="720"/>
+            </w:pPr>
+            <w:r>
+              <w:t>Fault injection by RAM address write, requested rate-of-change of steering angle exceeds limit</w:t>
+            </w:r>
+          </w:p>
+          <w:p>
+            <w:pPr>
+              <w:pStyle w:val="normal0"/>
+              <w:widowControl w:val="0"/>
+              <w:spacing w:line="240" w:lineRule="auto"/>
+            </w:pPr>
+            <w:r>
+              <w:t>Method</w:t>
+            </w:r>
+          </w:p>
+          <w:p>
+            <w:pPr>
+              <w:pStyle w:val="normal0"/>
+              <w:widowControl w:val="0"/>
+              <w:spacing w:line="240" w:lineRule="auto"/>
+              <w:ind w:left="720"/>
+            </w:pPr>
+            <w:r>
+              <w:t>Hardware-in-the-loop verification</w:t>
+            </w:r>
           </w:p>
         </w:tc>
       </w:tr>
@@ -4433,8 +5836,9 @@
         <w:pStyle w:val="Heading2"/>
         <w:contextualSpacing w:val="0"/>
       </w:pPr>
-      <w:bookmarkStart w:id="18" w:name="_Toc365119895"/>
+      <w:bookmarkStart w:id="18" w:name="_Toc365537673"/>
       <w:r>
+        <w:lastRenderedPageBreak/>
         <w:t>Refinement of the System Architecture</w:t>
       </w:r>
       <w:bookmarkEnd w:id="18"/>
@@ -4445,10 +5849,57 @@
       </w:pPr>
       <w:r>
         <w:rPr>
-          <w:b/>
-          <w:color w:val="B7B7B7"/>
+          <w:noProof/>
+          <w:lang w:val="en-US"/>
         </w:rPr>
-        <w:t>[Instructions: Include the refined system architecture. Hint: The refined system architecture should include the system architecture from the end of the functional safety lesson including all of the ASIL labels.]</w:t>
+        <w:drawing>
+          <wp:inline distT="0" distB="0" distL="0" distR="0" wp14:anchorId="1341F6BF" wp14:editId="7754D55A">
+            <wp:extent cx="5939155" cy="3340735"/>
+            <wp:effectExtent l="0" t="0" r="4445" b="12065"/>
+            <wp:docPr id="5" name="Picture 5" descr="Macintosh HD:Users:Jimmy:Documents:Udacity:CarND-Functional-Safety-Project:refined-architecture-01.png"/>
+            <wp:cNvGraphicFramePr>
+              <a:graphicFrameLocks xmlns:a="http://schemas.openxmlformats.org/drawingml/2006/main" noChangeAspect="1"/>
+            </wp:cNvGraphicFramePr>
+            <a:graphic xmlns:a="http://schemas.openxmlformats.org/drawingml/2006/main">
+              <a:graphicData uri="http://schemas.openxmlformats.org/drawingml/2006/picture">
+                <pic:pic xmlns:pic="http://schemas.openxmlformats.org/drawingml/2006/picture">
+                  <pic:nvPicPr>
+                    <pic:cNvPr id="0" name="Picture 2" descr="Macintosh HD:Users:Jimmy:Documents:Udacity:CarND-Functional-Safety-Project:refined-architecture-01.png"/>
+                    <pic:cNvPicPr>
+                      <a:picLocks noChangeAspect="1" noChangeArrowheads="1"/>
+                    </pic:cNvPicPr>
+                  </pic:nvPicPr>
+                  <pic:blipFill>
+                    <a:blip r:embed="rId10">
+                      <a:extLst>
+                        <a:ext uri="{28A0092B-C50C-407E-A947-70E740481C1C}">
+                          <a14:useLocalDpi xmlns:a14="http://schemas.microsoft.com/office/drawing/2010/main" val="0"/>
+                        </a:ext>
+                      </a:extLst>
+                    </a:blip>
+                    <a:srcRect/>
+                    <a:stretch>
+                      <a:fillRect/>
+                    </a:stretch>
+                  </pic:blipFill>
+                  <pic:spPr bwMode="auto">
+                    <a:xfrm>
+                      <a:off x="0" y="0"/>
+                      <a:ext cx="5939155" cy="3340735"/>
+                    </a:xfrm>
+                    <a:prstGeom prst="rect">
+                      <a:avLst/>
+                    </a:prstGeom>
+                    <a:noFill/>
+                    <a:ln>
+                      <a:noFill/>
+                    </a:ln>
+                  </pic:spPr>
+                </pic:pic>
+              </a:graphicData>
+            </a:graphic>
+          </wp:inline>
+        </w:drawing>
       </w:r>
     </w:p>
     <w:p>
@@ -4456,28 +5907,11 @@
         <w:pStyle w:val="Heading2"/>
         <w:contextualSpacing w:val="0"/>
       </w:pPr>
-      <w:bookmarkStart w:id="19" w:name="_Toc365119896"/>
+      <w:bookmarkStart w:id="19" w:name="_Toc365537674"/>
       <w:r>
         <w:t>Allocation of Functional Safety Requirements to Architecture Elements</w:t>
       </w:r>
       <w:bookmarkEnd w:id="19"/>
-    </w:p>
-    <w:p>
-      <w:pPr>
-        <w:pStyle w:val="normal0"/>
-      </w:pPr>
-      <w:r>
-        <w:rPr>
-          <w:b/>
-          <w:color w:val="B7B7B7"/>
-        </w:rPr>
-        <w:t>[Instructions: Mark which element or elements are responsible for meeting the functional safety requirement. Hint: Only one ECU is responsible for meeting all of the requirements.]</w:t>
-      </w:r>
-    </w:p>
-    <w:p>
-      <w:pPr>
-        <w:pStyle w:val="normal0"/>
-      </w:pPr>
     </w:p>
     <w:tbl>
       <w:tblPr>
@@ -4710,6 +6144,9 @@
               <w:pStyle w:val="normal0"/>
               <w:widowControl w:val="0"/>
             </w:pPr>
+            <w:r>
+              <w:t>The lane keeping item shall ensure that the lane departure oscillating torque amplitude is below Max_Torque_Amplitude</w:t>
+            </w:r>
           </w:p>
         </w:tc>
         <w:tc>
@@ -4731,6 +6168,12 @@
                 <w:b/>
               </w:rPr>
             </w:pPr>
+            <w:r>
+              <w:rPr>
+                <w:b/>
+              </w:rPr>
+              <w:t>X</w:t>
+            </w:r>
           </w:p>
         </w:tc>
         <w:tc>
@@ -4824,7 +6267,6 @@
               <w:spacing w:line="240" w:lineRule="auto"/>
             </w:pPr>
             <w:r>
-              <w:lastRenderedPageBreak/>
               <w:t>01-02</w:t>
             </w:r>
           </w:p>
@@ -4844,6 +6286,12 @@
               <w:pStyle w:val="normal0"/>
               <w:widowControl w:val="0"/>
             </w:pPr>
+            <w:r>
+              <w:rPr>
+                <w:color w:val="auto"/>
+              </w:rPr>
+              <w:t>The lane keeping item shall ensure that the lane departure oscillating torque amplitude is below Max_Torque_Frequency</w:t>
+            </w:r>
           </w:p>
         </w:tc>
         <w:tc>
@@ -4865,6 +6313,12 @@
                 <w:b/>
               </w:rPr>
             </w:pPr>
+            <w:r>
+              <w:rPr>
+                <w:b/>
+              </w:rPr>
+              <w:t>X</w:t>
+            </w:r>
           </w:p>
         </w:tc>
         <w:tc>
@@ -4928,6 +6382,182 @@
               <w:spacing w:line="240" w:lineRule="auto"/>
             </w:pPr>
             <w:r>
+              <w:t>Functional</w:t>
+            </w:r>
+          </w:p>
+          <w:p>
+            <w:pPr>
+              <w:pStyle w:val="normal0"/>
+              <w:widowControl w:val="0"/>
+              <w:spacing w:line="240" w:lineRule="auto"/>
+            </w:pPr>
+            <w:r>
+              <w:t>Safety</w:t>
+            </w:r>
+          </w:p>
+          <w:p>
+            <w:pPr>
+              <w:pStyle w:val="normal0"/>
+              <w:widowControl w:val="0"/>
+              <w:spacing w:line="240" w:lineRule="auto"/>
+            </w:pPr>
+            <w:r>
+              <w:t>Requirement</w:t>
+            </w:r>
+          </w:p>
+          <w:p>
+            <w:pPr>
+              <w:pStyle w:val="normal0"/>
+              <w:widowControl w:val="0"/>
+              <w:spacing w:line="240" w:lineRule="auto"/>
+            </w:pPr>
+            <w:r>
+              <w:t>02-01</w:t>
+            </w:r>
+          </w:p>
+        </w:tc>
+        <w:tc>
+          <w:tcPr>
+            <w:tcW w:w="3510" w:type="dxa"/>
+            <w:tcMar>
+              <w:top w:w="100" w:type="dxa"/>
+              <w:left w:w="100" w:type="dxa"/>
+              <w:bottom w:w="100" w:type="dxa"/>
+              <w:right w:w="100" w:type="dxa"/>
+            </w:tcMar>
+          </w:tcPr>
+          <w:p>
+            <w:pPr>
+              <w:pBdr>
+                <w:top w:val="none" w:sz="0" w:space="0" w:color="auto"/>
+                <w:left w:val="none" w:sz="0" w:space="0" w:color="auto"/>
+                <w:bottom w:val="none" w:sz="0" w:space="0" w:color="auto"/>
+                <w:right w:val="none" w:sz="0" w:space="0" w:color="auto"/>
+                <w:between w:val="none" w:sz="0" w:space="0" w:color="auto"/>
+              </w:pBdr>
+              <w:spacing w:line="240" w:lineRule="auto"/>
+              <w:rPr>
+                <w:rFonts w:eastAsia="Times New Roman"/>
+                <w:color w:val="auto"/>
+                <w:lang w:val="en-US"/>
+              </w:rPr>
+            </w:pPr>
+            <w:r>
+              <w:rPr>
+                <w:rFonts w:eastAsia="Times New Roman"/>
+                <w:color w:val="auto"/>
+                <w:shd w:val="clear" w:color="auto" w:fill="FFFFFF"/>
+                <w:lang w:val="en-US"/>
+              </w:rPr>
+              <w:t xml:space="preserve">The electronic power steering ECU shall ensure that the lane keeping assistance torque is applied for only </w:t>
+            </w:r>
+            <w:proofErr w:type="spellStart"/>
+            <w:r>
+              <w:rPr>
+                <w:rFonts w:eastAsia="Times New Roman"/>
+                <w:color w:val="auto"/>
+                <w:shd w:val="clear" w:color="auto" w:fill="FFFFFF"/>
+                <w:lang w:val="en-US"/>
+              </w:rPr>
+              <w:t>Max_Duration</w:t>
+            </w:r>
+            <w:proofErr w:type="spellEnd"/>
+          </w:p>
+          <w:p>
+            <w:pPr>
+              <w:pStyle w:val="normal0"/>
+              <w:widowControl w:val="0"/>
+            </w:pPr>
+          </w:p>
+        </w:tc>
+        <w:tc>
+          <w:tcPr>
+            <w:tcW w:w="1350" w:type="dxa"/>
+            <w:tcMar>
+              <w:top w:w="100" w:type="dxa"/>
+              <w:left w:w="100" w:type="dxa"/>
+              <w:bottom w:w="100" w:type="dxa"/>
+              <w:right w:w="100" w:type="dxa"/>
+            </w:tcMar>
+          </w:tcPr>
+          <w:p>
+            <w:pPr>
+              <w:pStyle w:val="normal0"/>
+              <w:widowControl w:val="0"/>
+              <w:spacing w:line="240" w:lineRule="auto"/>
+              <w:rPr>
+                <w:b/>
+              </w:rPr>
+            </w:pPr>
+            <w:r>
+              <w:rPr>
+                <w:b/>
+              </w:rPr>
+              <w:t>X</w:t>
+            </w:r>
+          </w:p>
+        </w:tc>
+        <w:tc>
+          <w:tcPr>
+            <w:tcW w:w="1245" w:type="dxa"/>
+            <w:tcMar>
+              <w:top w:w="100" w:type="dxa"/>
+              <w:left w:w="100" w:type="dxa"/>
+              <w:bottom w:w="100" w:type="dxa"/>
+              <w:right w:w="100" w:type="dxa"/>
+            </w:tcMar>
+          </w:tcPr>
+          <w:p>
+            <w:pPr>
+              <w:pStyle w:val="normal0"/>
+              <w:widowControl w:val="0"/>
+              <w:spacing w:line="240" w:lineRule="auto"/>
+              <w:rPr>
+                <w:b/>
+              </w:rPr>
+            </w:pPr>
+          </w:p>
+        </w:tc>
+        <w:tc>
+          <w:tcPr>
+            <w:tcW w:w="1920" w:type="dxa"/>
+            <w:tcMar>
+              <w:top w:w="100" w:type="dxa"/>
+              <w:left w:w="100" w:type="dxa"/>
+              <w:bottom w:w="100" w:type="dxa"/>
+              <w:right w:w="100" w:type="dxa"/>
+            </w:tcMar>
+          </w:tcPr>
+          <w:p>
+            <w:pPr>
+              <w:pStyle w:val="normal0"/>
+              <w:widowControl w:val="0"/>
+              <w:spacing w:line="240" w:lineRule="auto"/>
+              <w:rPr>
+                <w:b/>
+              </w:rPr>
+            </w:pPr>
+          </w:p>
+        </w:tc>
+      </w:tr>
+      <w:tr>
+        <w:tc>
+          <w:tcPr>
+            <w:tcW w:w="1530" w:type="dxa"/>
+            <w:tcMar>
+              <w:top w:w="100" w:type="dxa"/>
+              <w:left w:w="100" w:type="dxa"/>
+              <w:bottom w:w="100" w:type="dxa"/>
+              <w:right w:w="100" w:type="dxa"/>
+            </w:tcMar>
+          </w:tcPr>
+          <w:p>
+            <w:pPr>
+              <w:pStyle w:val="normal0"/>
+              <w:widowControl w:val="0"/>
+              <w:spacing w:line="240" w:lineRule="auto"/>
+            </w:pPr>
+            <w:r>
               <w:lastRenderedPageBreak/>
               <w:t>Functional</w:t>
             </w:r>
@@ -4959,7 +6589,10 @@
               <w:spacing w:line="240" w:lineRule="auto"/>
             </w:pPr>
             <w:r>
-              <w:t>02-01</w:t>
+              <w:t>02-0</w:t>
+            </w:r>
+            <w:r>
+              <w:t>2</w:t>
             </w:r>
           </w:p>
         </w:tc>
@@ -4978,6 +6611,9 @@
               <w:pStyle w:val="normal0"/>
               <w:widowControl w:val="0"/>
             </w:pPr>
+            <w:r>
+              <w:t>The lane keeping item shall ensure that the total absolute steering angle does not exceed Max_Steering_Angle(Vehicle_Speed)</w:t>
+            </w:r>
           </w:p>
         </w:tc>
         <w:tc>
@@ -4999,6 +6635,157 @@
                 <w:b/>
               </w:rPr>
             </w:pPr>
+            <w:r>
+              <w:rPr>
+                <w:b/>
+              </w:rPr>
+              <w:t>X</w:t>
+            </w:r>
+          </w:p>
+        </w:tc>
+        <w:tc>
+          <w:tcPr>
+            <w:tcW w:w="1245" w:type="dxa"/>
+            <w:tcMar>
+              <w:top w:w="100" w:type="dxa"/>
+              <w:left w:w="100" w:type="dxa"/>
+              <w:bottom w:w="100" w:type="dxa"/>
+              <w:right w:w="100" w:type="dxa"/>
+            </w:tcMar>
+          </w:tcPr>
+          <w:p>
+            <w:pPr>
+              <w:pStyle w:val="normal0"/>
+              <w:widowControl w:val="0"/>
+              <w:spacing w:line="240" w:lineRule="auto"/>
+              <w:rPr>
+                <w:b/>
+              </w:rPr>
+            </w:pPr>
+          </w:p>
+        </w:tc>
+        <w:tc>
+          <w:tcPr>
+            <w:tcW w:w="1920" w:type="dxa"/>
+            <w:tcMar>
+              <w:top w:w="100" w:type="dxa"/>
+              <w:left w:w="100" w:type="dxa"/>
+              <w:bottom w:w="100" w:type="dxa"/>
+              <w:right w:w="100" w:type="dxa"/>
+            </w:tcMar>
+          </w:tcPr>
+          <w:p>
+            <w:pPr>
+              <w:pStyle w:val="normal0"/>
+              <w:widowControl w:val="0"/>
+              <w:spacing w:line="240" w:lineRule="auto"/>
+              <w:rPr>
+                <w:b/>
+              </w:rPr>
+            </w:pPr>
+          </w:p>
+        </w:tc>
+      </w:tr>
+      <w:tr>
+        <w:tc>
+          <w:tcPr>
+            <w:tcW w:w="1530" w:type="dxa"/>
+            <w:tcMar>
+              <w:top w:w="100" w:type="dxa"/>
+              <w:left w:w="100" w:type="dxa"/>
+              <w:bottom w:w="100" w:type="dxa"/>
+              <w:right w:w="100" w:type="dxa"/>
+            </w:tcMar>
+          </w:tcPr>
+          <w:p>
+            <w:pPr>
+              <w:pStyle w:val="normal0"/>
+              <w:widowControl w:val="0"/>
+              <w:spacing w:line="240" w:lineRule="auto"/>
+            </w:pPr>
+            <w:r>
+              <w:t>Functional</w:t>
+            </w:r>
+          </w:p>
+          <w:p>
+            <w:pPr>
+              <w:pStyle w:val="normal0"/>
+              <w:widowControl w:val="0"/>
+              <w:spacing w:line="240" w:lineRule="auto"/>
+            </w:pPr>
+            <w:r>
+              <w:t>Safety</w:t>
+            </w:r>
+          </w:p>
+          <w:p>
+            <w:pPr>
+              <w:pStyle w:val="normal0"/>
+              <w:widowControl w:val="0"/>
+              <w:spacing w:line="240" w:lineRule="auto"/>
+            </w:pPr>
+            <w:r>
+              <w:t>Requirement</w:t>
+            </w:r>
+          </w:p>
+          <w:p>
+            <w:pPr>
+              <w:pStyle w:val="normal0"/>
+              <w:widowControl w:val="0"/>
+              <w:spacing w:line="240" w:lineRule="auto"/>
+            </w:pPr>
+            <w:r>
+              <w:t>02-0</w:t>
+            </w:r>
+            <w:r>
+              <w:t>3</w:t>
+            </w:r>
+          </w:p>
+        </w:tc>
+        <w:tc>
+          <w:tcPr>
+            <w:tcW w:w="3510" w:type="dxa"/>
+            <w:tcMar>
+              <w:top w:w="100" w:type="dxa"/>
+              <w:left w:w="100" w:type="dxa"/>
+              <w:bottom w:w="100" w:type="dxa"/>
+              <w:right w:w="100" w:type="dxa"/>
+            </w:tcMar>
+          </w:tcPr>
+          <w:p>
+            <w:pPr>
+              <w:pStyle w:val="normal0"/>
+              <w:widowControl w:val="0"/>
+            </w:pPr>
+            <w:r>
+              <w:t>The lane keeping item shall ensure that the rate-of-change of steering angle does not exceed Max_Steering_Rate(Vehicle_Speed)</w:t>
+            </w:r>
+          </w:p>
+        </w:tc>
+        <w:tc>
+          <w:tcPr>
+            <w:tcW w:w="1350" w:type="dxa"/>
+            <w:tcMar>
+              <w:top w:w="100" w:type="dxa"/>
+              <w:left w:w="100" w:type="dxa"/>
+              <w:bottom w:w="100" w:type="dxa"/>
+              <w:right w:w="100" w:type="dxa"/>
+            </w:tcMar>
+          </w:tcPr>
+          <w:p>
+            <w:pPr>
+              <w:pStyle w:val="normal0"/>
+              <w:widowControl w:val="0"/>
+              <w:spacing w:line="240" w:lineRule="auto"/>
+              <w:rPr>
+                <w:b/>
+              </w:rPr>
+            </w:pPr>
+            <w:r>
+              <w:rPr>
+                <w:b/>
+              </w:rPr>
+              <w:t>X</w:t>
+            </w:r>
           </w:p>
         </w:tc>
         <w:tc>
@@ -5060,33 +6847,11 @@
         <w:pStyle w:val="Heading2"/>
         <w:contextualSpacing w:val="0"/>
       </w:pPr>
-      <w:bookmarkStart w:id="20" w:name="_Toc365119897"/>
+      <w:bookmarkStart w:id="20" w:name="_Toc365537675"/>
       <w:r>
         <w:t>Warning and Degradation Concept</w:t>
       </w:r>
       <w:bookmarkEnd w:id="20"/>
-    </w:p>
-    <w:p>
-      <w:pPr>
-        <w:pStyle w:val="normal0"/>
-      </w:pPr>
-      <w:r>
-        <w:rPr>
-          <w:b/>
-          <w:color w:val="B7B7B7"/>
-        </w:rPr>
-        <w:t>[Instructions: Fill in the warning and degradation concept.]</w:t>
-      </w:r>
-    </w:p>
-    <w:p>
-      <w:pPr>
-        <w:pStyle w:val="normal0"/>
-      </w:pPr>
-    </w:p>
-    <w:p>
-      <w:pPr>
-        <w:pStyle w:val="normal0"/>
-      </w:pPr>
     </w:p>
     <w:tbl>
       <w:tblPr>
@@ -5290,6 +7055,9 @@
               <w:widowControl w:val="0"/>
               <w:spacing w:line="240" w:lineRule="auto"/>
             </w:pPr>
+            <w:r>
+              <w:t>System disabled until module reset</w:t>
+            </w:r>
           </w:p>
         </w:tc>
         <w:tc>
@@ -5308,6 +7076,9 @@
               <w:widowControl w:val="0"/>
               <w:spacing w:line="240" w:lineRule="auto"/>
             </w:pPr>
+            <w:r>
+              <w:t>Malfunction_01</w:t>
+            </w:r>
           </w:p>
         </w:tc>
         <w:tc>
@@ -5326,6 +7097,12 @@
               <w:widowControl w:val="0"/>
               <w:spacing w:line="240" w:lineRule="auto"/>
             </w:pPr>
+            <w:r>
+              <w:t>Yes</w:t>
+            </w:r>
+            <w:r>
+              <w:t>, immediately</w:t>
+            </w:r>
           </w:p>
         </w:tc>
         <w:tc>
@@ -5344,6 +7121,19 @@
               <w:widowControl w:val="0"/>
               <w:spacing w:line="240" w:lineRule="auto"/>
             </w:pPr>
+            <w:r>
+              <w:t>1. Audible Chime</w:t>
+            </w:r>
+          </w:p>
+          <w:p>
+            <w:pPr>
+              <w:pStyle w:val="normal0"/>
+              <w:widowControl w:val="0"/>
+              <w:spacing w:line="240" w:lineRule="auto"/>
+            </w:pPr>
+            <w:r>
+              <w:t>2. Pop-up message on instrument cluster</w:t>
+            </w:r>
           </w:p>
         </w:tc>
       </w:tr>
@@ -5385,6 +7175,9 @@
               <w:widowControl w:val="0"/>
               <w:spacing w:line="240" w:lineRule="auto"/>
             </w:pPr>
+            <w:r>
+              <w:t>System disabled until module reset</w:t>
+            </w:r>
           </w:p>
         </w:tc>
         <w:tc>
@@ -5403,6 +7196,12 @@
               <w:widowControl w:val="0"/>
               <w:spacing w:line="240" w:lineRule="auto"/>
             </w:pPr>
+            <w:r>
+              <w:t>Malfunction_0</w:t>
+            </w:r>
+            <w:r>
+              <w:t>2</w:t>
+            </w:r>
           </w:p>
         </w:tc>
         <w:tc>
@@ -5421,6 +7220,9 @@
               <w:widowControl w:val="0"/>
               <w:spacing w:line="240" w:lineRule="auto"/>
             </w:pPr>
+            <w:r>
+              <w:t>Yes, immediately</w:t>
+            </w:r>
           </w:p>
         </w:tc>
         <w:tc>
@@ -5439,6 +7241,389 @@
               <w:widowControl w:val="0"/>
               <w:spacing w:line="240" w:lineRule="auto"/>
             </w:pPr>
+            <w:r>
+              <w:t>1. Audible Chime</w:t>
+            </w:r>
+          </w:p>
+          <w:p>
+            <w:pPr>
+              <w:pStyle w:val="normal0"/>
+              <w:widowControl w:val="0"/>
+              <w:spacing w:line="240" w:lineRule="auto"/>
+            </w:pPr>
+            <w:r>
+              <w:t>2. Pop-up message on instrument cluster</w:t>
+            </w:r>
+          </w:p>
+        </w:tc>
+      </w:tr>
+      <w:tr>
+        <w:tc>
+          <w:tcPr>
+            <w:tcW w:w="1872" w:type="dxa"/>
+            <w:tcMar>
+              <w:top w:w="100" w:type="dxa"/>
+              <w:left w:w="100" w:type="dxa"/>
+              <w:bottom w:w="100" w:type="dxa"/>
+              <w:right w:w="100" w:type="dxa"/>
+            </w:tcMar>
+          </w:tcPr>
+          <w:p>
+            <w:pPr>
+              <w:pStyle w:val="normal0"/>
+              <w:widowControl w:val="0"/>
+              <w:spacing w:line="240" w:lineRule="auto"/>
+            </w:pPr>
+            <w:r>
+              <w:t>WDC-0</w:t>
+            </w:r>
+            <w:r>
+              <w:t>3</w:t>
+            </w:r>
+          </w:p>
+        </w:tc>
+        <w:tc>
+          <w:tcPr>
+            <w:tcW w:w="1872" w:type="dxa"/>
+            <w:tcMar>
+              <w:top w:w="100" w:type="dxa"/>
+              <w:left w:w="100" w:type="dxa"/>
+              <w:bottom w:w="100" w:type="dxa"/>
+              <w:right w:w="100" w:type="dxa"/>
+            </w:tcMar>
+          </w:tcPr>
+          <w:p>
+            <w:pPr>
+              <w:pStyle w:val="normal0"/>
+              <w:widowControl w:val="0"/>
+              <w:spacing w:line="240" w:lineRule="auto"/>
+            </w:pPr>
+            <w:r>
+              <w:t>System disabled until module reset</w:t>
+            </w:r>
+          </w:p>
+        </w:tc>
+        <w:tc>
+          <w:tcPr>
+            <w:tcW w:w="1872" w:type="dxa"/>
+            <w:tcMar>
+              <w:top w:w="100" w:type="dxa"/>
+              <w:left w:w="100" w:type="dxa"/>
+              <w:bottom w:w="100" w:type="dxa"/>
+              <w:right w:w="100" w:type="dxa"/>
+            </w:tcMar>
+          </w:tcPr>
+          <w:p>
+            <w:pPr>
+              <w:pStyle w:val="normal0"/>
+              <w:widowControl w:val="0"/>
+              <w:spacing w:line="240" w:lineRule="auto"/>
+            </w:pPr>
+            <w:r>
+              <w:t>Malfunction_0</w:t>
+            </w:r>
+            <w:r>
+              <w:t>3</w:t>
+            </w:r>
+          </w:p>
+        </w:tc>
+        <w:tc>
+          <w:tcPr>
+            <w:tcW w:w="1872" w:type="dxa"/>
+            <w:tcMar>
+              <w:top w:w="100" w:type="dxa"/>
+              <w:left w:w="100" w:type="dxa"/>
+              <w:bottom w:w="100" w:type="dxa"/>
+              <w:right w:w="100" w:type="dxa"/>
+            </w:tcMar>
+          </w:tcPr>
+          <w:p>
+            <w:pPr>
+              <w:pStyle w:val="normal0"/>
+              <w:widowControl w:val="0"/>
+              <w:spacing w:line="240" w:lineRule="auto"/>
+            </w:pPr>
+            <w:r>
+              <w:t>Yes, immediately</w:t>
+            </w:r>
+          </w:p>
+        </w:tc>
+        <w:tc>
+          <w:tcPr>
+            <w:tcW w:w="1872" w:type="dxa"/>
+            <w:tcMar>
+              <w:top w:w="100" w:type="dxa"/>
+              <w:left w:w="100" w:type="dxa"/>
+              <w:bottom w:w="100" w:type="dxa"/>
+              <w:right w:w="100" w:type="dxa"/>
+            </w:tcMar>
+          </w:tcPr>
+          <w:p>
+            <w:pPr>
+              <w:pStyle w:val="normal0"/>
+              <w:widowControl w:val="0"/>
+              <w:spacing w:line="240" w:lineRule="auto"/>
+            </w:pPr>
+            <w:r>
+              <w:t>1. Audible Chime</w:t>
+            </w:r>
+          </w:p>
+          <w:p>
+            <w:pPr>
+              <w:pStyle w:val="normal0"/>
+              <w:widowControl w:val="0"/>
+              <w:spacing w:line="240" w:lineRule="auto"/>
+            </w:pPr>
+            <w:r>
+              <w:t>2. Pop-up message on instrument cluster</w:t>
+            </w:r>
+          </w:p>
+        </w:tc>
+      </w:tr>
+      <w:tr>
+        <w:tc>
+          <w:tcPr>
+            <w:tcW w:w="1872" w:type="dxa"/>
+            <w:tcMar>
+              <w:top w:w="100" w:type="dxa"/>
+              <w:left w:w="100" w:type="dxa"/>
+              <w:bottom w:w="100" w:type="dxa"/>
+              <w:right w:w="100" w:type="dxa"/>
+            </w:tcMar>
+          </w:tcPr>
+          <w:p>
+            <w:pPr>
+              <w:pStyle w:val="normal0"/>
+              <w:widowControl w:val="0"/>
+              <w:spacing w:line="240" w:lineRule="auto"/>
+            </w:pPr>
+            <w:r>
+              <w:t>WDC-0</w:t>
+            </w:r>
+            <w:r>
+              <w:t>4</w:t>
+            </w:r>
+          </w:p>
+        </w:tc>
+        <w:tc>
+          <w:tcPr>
+            <w:tcW w:w="1872" w:type="dxa"/>
+            <w:tcMar>
+              <w:top w:w="100" w:type="dxa"/>
+              <w:left w:w="100" w:type="dxa"/>
+              <w:bottom w:w="100" w:type="dxa"/>
+              <w:right w:w="100" w:type="dxa"/>
+            </w:tcMar>
+          </w:tcPr>
+          <w:p>
+            <w:pPr>
+              <w:pStyle w:val="normal0"/>
+              <w:widowControl w:val="0"/>
+              <w:spacing w:line="240" w:lineRule="auto"/>
+            </w:pPr>
+            <w:r>
+              <w:t>System disabled until module reset</w:t>
+            </w:r>
+          </w:p>
+        </w:tc>
+        <w:tc>
+          <w:tcPr>
+            <w:tcW w:w="1872" w:type="dxa"/>
+            <w:tcMar>
+              <w:top w:w="100" w:type="dxa"/>
+              <w:left w:w="100" w:type="dxa"/>
+              <w:bottom w:w="100" w:type="dxa"/>
+              <w:right w:w="100" w:type="dxa"/>
+            </w:tcMar>
+          </w:tcPr>
+          <w:p>
+            <w:pPr>
+              <w:pStyle w:val="normal0"/>
+              <w:widowControl w:val="0"/>
+              <w:spacing w:line="240" w:lineRule="auto"/>
+            </w:pPr>
+            <w:r>
+              <w:t>Malfunction_0</w:t>
+            </w:r>
+            <w:r>
+              <w:t>4</w:t>
+            </w:r>
+          </w:p>
+        </w:tc>
+        <w:tc>
+          <w:tcPr>
+            <w:tcW w:w="1872" w:type="dxa"/>
+            <w:tcMar>
+              <w:top w:w="100" w:type="dxa"/>
+              <w:left w:w="100" w:type="dxa"/>
+              <w:bottom w:w="100" w:type="dxa"/>
+              <w:right w:w="100" w:type="dxa"/>
+            </w:tcMar>
+          </w:tcPr>
+          <w:p>
+            <w:pPr>
+              <w:pStyle w:val="normal0"/>
+              <w:widowControl w:val="0"/>
+              <w:spacing w:line="240" w:lineRule="auto"/>
+            </w:pPr>
+            <w:r>
+              <w:t>Yes, immediately</w:t>
+            </w:r>
+          </w:p>
+        </w:tc>
+        <w:tc>
+          <w:tcPr>
+            <w:tcW w:w="1872" w:type="dxa"/>
+            <w:tcMar>
+              <w:top w:w="100" w:type="dxa"/>
+              <w:left w:w="100" w:type="dxa"/>
+              <w:bottom w:w="100" w:type="dxa"/>
+              <w:right w:w="100" w:type="dxa"/>
+            </w:tcMar>
+          </w:tcPr>
+          <w:p>
+            <w:pPr>
+              <w:pStyle w:val="normal0"/>
+              <w:widowControl w:val="0"/>
+              <w:spacing w:line="240" w:lineRule="auto"/>
+            </w:pPr>
+            <w:r>
+              <w:t>1. Audible Chime</w:t>
+            </w:r>
+          </w:p>
+          <w:p>
+            <w:pPr>
+              <w:pStyle w:val="normal0"/>
+              <w:widowControl w:val="0"/>
+              <w:spacing w:line="240" w:lineRule="auto"/>
+            </w:pPr>
+            <w:r>
+              <w:t>2. Pop-up message on instrument cluster</w:t>
+            </w:r>
+          </w:p>
+        </w:tc>
+      </w:tr>
+      <w:tr>
+        <w:tc>
+          <w:tcPr>
+            <w:tcW w:w="1872" w:type="dxa"/>
+            <w:tcMar>
+              <w:top w:w="100" w:type="dxa"/>
+              <w:left w:w="100" w:type="dxa"/>
+              <w:bottom w:w="100" w:type="dxa"/>
+              <w:right w:w="100" w:type="dxa"/>
+            </w:tcMar>
+          </w:tcPr>
+          <w:p>
+            <w:pPr>
+              <w:pStyle w:val="normal0"/>
+              <w:widowControl w:val="0"/>
+              <w:spacing w:line="240" w:lineRule="auto"/>
+            </w:pPr>
+            <w:r>
+              <w:lastRenderedPageBreak/>
+              <w:t>WDC-0</w:t>
+            </w:r>
+            <w:r>
+              <w:t>5</w:t>
+            </w:r>
+          </w:p>
+        </w:tc>
+        <w:tc>
+          <w:tcPr>
+            <w:tcW w:w="1872" w:type="dxa"/>
+            <w:tcMar>
+              <w:top w:w="100" w:type="dxa"/>
+              <w:left w:w="100" w:type="dxa"/>
+              <w:bottom w:w="100" w:type="dxa"/>
+              <w:right w:w="100" w:type="dxa"/>
+            </w:tcMar>
+          </w:tcPr>
+          <w:p>
+            <w:pPr>
+              <w:pStyle w:val="normal0"/>
+              <w:widowControl w:val="0"/>
+              <w:spacing w:line="240" w:lineRule="auto"/>
+            </w:pPr>
+            <w:r>
+              <w:t>System disabled until module reset</w:t>
+            </w:r>
+          </w:p>
+        </w:tc>
+        <w:tc>
+          <w:tcPr>
+            <w:tcW w:w="1872" w:type="dxa"/>
+            <w:tcMar>
+              <w:top w:w="100" w:type="dxa"/>
+              <w:left w:w="100" w:type="dxa"/>
+              <w:bottom w:w="100" w:type="dxa"/>
+              <w:right w:w="100" w:type="dxa"/>
+            </w:tcMar>
+          </w:tcPr>
+          <w:p>
+            <w:pPr>
+              <w:pStyle w:val="normal0"/>
+              <w:widowControl w:val="0"/>
+              <w:spacing w:line="240" w:lineRule="auto"/>
+            </w:pPr>
+            <w:r>
+              <w:t>Malfunction_0</w:t>
+            </w:r>
+            <w:r>
+              <w:t>5</w:t>
+            </w:r>
+          </w:p>
+        </w:tc>
+        <w:tc>
+          <w:tcPr>
+            <w:tcW w:w="1872" w:type="dxa"/>
+            <w:tcMar>
+              <w:top w:w="100" w:type="dxa"/>
+              <w:left w:w="100" w:type="dxa"/>
+              <w:bottom w:w="100" w:type="dxa"/>
+              <w:right w:w="100" w:type="dxa"/>
+            </w:tcMar>
+          </w:tcPr>
+          <w:p>
+            <w:pPr>
+              <w:pStyle w:val="normal0"/>
+              <w:widowControl w:val="0"/>
+              <w:spacing w:line="240" w:lineRule="auto"/>
+            </w:pPr>
+            <w:r>
+              <w:t>Yes, immediately</w:t>
+            </w:r>
+          </w:p>
+        </w:tc>
+        <w:tc>
+          <w:tcPr>
+            <w:tcW w:w="1872" w:type="dxa"/>
+            <w:tcMar>
+              <w:top w:w="100" w:type="dxa"/>
+              <w:left w:w="100" w:type="dxa"/>
+              <w:bottom w:w="100" w:type="dxa"/>
+              <w:right w:w="100" w:type="dxa"/>
+            </w:tcMar>
+          </w:tcPr>
+          <w:p>
+            <w:pPr>
+              <w:pStyle w:val="normal0"/>
+              <w:widowControl w:val="0"/>
+              <w:spacing w:line="240" w:lineRule="auto"/>
+            </w:pPr>
+            <w:r>
+              <w:t>1. Audible Chime</w:t>
+            </w:r>
+          </w:p>
+          <w:p>
+            <w:pPr>
+              <w:pStyle w:val="normal0"/>
+              <w:widowControl w:val="0"/>
+              <w:spacing w:line="240" w:lineRule="auto"/>
+            </w:pPr>
+            <w:r>
+              <w:t>2. Pop-up message on instrument cluster</w:t>
+            </w:r>
           </w:p>
         </w:tc>
       </w:tr>
@@ -7434,7 +9619,7 @@
 </file>
 
 <file path=customXml/itemProps1.xml><?xml version="1.0" encoding="utf-8"?>
-<ds:datastoreItem xmlns:ds="http://schemas.openxmlformats.org/officeDocument/2006/customXml" ds:itemID="{1A3649F3-4AB7-A148-8A97-0F8FA18AB0F4}">
+<ds:datastoreItem xmlns:ds="http://schemas.openxmlformats.org/officeDocument/2006/customXml" ds:itemID="{6B0AF64E-81DF-0449-881E-0A983E440BD8}">
   <ds:schemaRefs>
     <ds:schemaRef ds:uri="http://schemas.openxmlformats.org/officeDocument/2006/bibliography"/>
   </ds:schemaRefs>

</xml_diff>

<commit_message>
applied corrections per submission review
</commit_message>
<xml_diff>
--- a/Template_Files/03_FunctionalSafetyConcept_LaneAssistance_Template.docx
+++ b/Template_Files/03_FunctionalSafetyConcept_LaneAssistance_Template.docx
@@ -1500,8 +1500,6 @@
             </w:rPr>
             <w:fldChar w:fldCharType="end"/>
           </w:r>
-          <w:bookmarkStart w:id="8" w:name="_GoBack"/>
-          <w:bookmarkEnd w:id="8"/>
         </w:p>
         <w:p>
           <w:pPr>
@@ -1711,11 +1709,11 @@
         <w:pStyle w:val="Heading1"/>
         <w:contextualSpacing w:val="0"/>
       </w:pPr>
-      <w:bookmarkStart w:id="9" w:name="_Toc365537665"/>
+      <w:bookmarkStart w:id="8" w:name="_Toc365537665"/>
       <w:r>
         <w:t>Purpose of the Functional Safety Concept</w:t>
       </w:r>
-      <w:bookmarkEnd w:id="9"/>
+      <w:bookmarkEnd w:id="8"/>
     </w:p>
     <w:p>
       <w:pPr>
@@ -1734,22 +1732,22 @@
         <w:pStyle w:val="Heading1"/>
         <w:contextualSpacing w:val="0"/>
       </w:pPr>
-      <w:bookmarkStart w:id="10" w:name="_Toc365537666"/>
+      <w:bookmarkStart w:id="9" w:name="_Toc365537666"/>
       <w:r>
         <w:t>Inputs to the Functional Safety Concept</w:t>
       </w:r>
-      <w:bookmarkEnd w:id="10"/>
+      <w:bookmarkEnd w:id="9"/>
     </w:p>
     <w:p>
       <w:pPr>
         <w:pStyle w:val="Heading2"/>
         <w:contextualSpacing w:val="0"/>
       </w:pPr>
-      <w:bookmarkStart w:id="11" w:name="_Toc365537667"/>
+      <w:bookmarkStart w:id="10" w:name="_Toc365537667"/>
       <w:r>
         <w:t>Safety goals from the Hazard Analysis and Risk Assessment</w:t>
       </w:r>
-      <w:bookmarkEnd w:id="11"/>
+      <w:bookmarkEnd w:id="10"/>
     </w:p>
     <w:p>
       <w:pPr>
@@ -2064,22 +2062,22 @@
         <w:pStyle w:val="Heading2"/>
         <w:contextualSpacing w:val="0"/>
       </w:pPr>
-      <w:bookmarkStart w:id="12" w:name="_Toc365537668"/>
+      <w:bookmarkStart w:id="11" w:name="_Toc365537668"/>
       <w:r>
         <w:t>Preliminary Architecture</w:t>
       </w:r>
-      <w:bookmarkEnd w:id="12"/>
+      <w:bookmarkEnd w:id="11"/>
     </w:p>
     <w:p>
       <w:pPr>
         <w:pStyle w:val="Heading3"/>
         <w:contextualSpacing w:val="0"/>
       </w:pPr>
-      <w:bookmarkStart w:id="13" w:name="_Toc365537669"/>
+      <w:bookmarkStart w:id="12" w:name="_Toc365537669"/>
       <w:r>
         <w:t>Description of architecture elements</w:t>
       </w:r>
-      <w:bookmarkEnd w:id="13"/>
+      <w:bookmarkEnd w:id="12"/>
     </w:p>
     <w:tbl>
       <w:tblPr>
@@ -2477,13 +2475,13 @@
         <w:pStyle w:val="Heading1"/>
         <w:contextualSpacing w:val="0"/>
       </w:pPr>
-      <w:bookmarkStart w:id="14" w:name="_v8l7qfui8b16" w:colFirst="0" w:colLast="0"/>
-      <w:bookmarkStart w:id="15" w:name="_Toc365537670"/>
-      <w:bookmarkEnd w:id="14"/>
+      <w:bookmarkStart w:id="13" w:name="_v8l7qfui8b16" w:colFirst="0" w:colLast="0"/>
+      <w:bookmarkStart w:id="14" w:name="_Toc365537670"/>
+      <w:bookmarkEnd w:id="13"/>
       <w:r>
         <w:t>Functional Safety Concept</w:t>
       </w:r>
-      <w:bookmarkEnd w:id="15"/>
+      <w:bookmarkEnd w:id="14"/>
     </w:p>
     <w:p>
       <w:pPr>
@@ -2555,11 +2553,11 @@
         <w:pStyle w:val="Heading2"/>
         <w:contextualSpacing w:val="0"/>
       </w:pPr>
-      <w:bookmarkStart w:id="16" w:name="_Toc365537671"/>
+      <w:bookmarkStart w:id="15" w:name="_Toc365537671"/>
       <w:r>
         <w:t>Functional Safety Analysis</w:t>
       </w:r>
-      <w:bookmarkEnd w:id="16"/>
+      <w:bookmarkEnd w:id="15"/>
     </w:p>
     <w:tbl>
       <w:tblPr>
@@ -3279,11 +3277,11 @@
         <w:pStyle w:val="Heading2"/>
         <w:contextualSpacing w:val="0"/>
       </w:pPr>
-      <w:bookmarkStart w:id="17" w:name="_Toc365537672"/>
+      <w:bookmarkStart w:id="16" w:name="_Toc365537672"/>
       <w:r>
         <w:t>Functional Safety Requirements</w:t>
       </w:r>
-      <w:bookmarkEnd w:id="17"/>
+      <w:bookmarkEnd w:id="16"/>
     </w:p>
     <w:p>
       <w:pPr>
@@ -4643,19 +4641,8 @@
                 <w:shd w:val="clear" w:color="auto" w:fill="FFFFFF"/>
                 <w:lang w:val="en-US"/>
               </w:rPr>
-              <w:t xml:space="preserve">The electronic power steering ECU shall ensure that the lane keeping assistance torque is applied for only </w:t>
-            </w:r>
-            <w:proofErr w:type="spellStart"/>
-            <w:r>
-              <w:rPr>
-                <w:rFonts w:eastAsia="Times New Roman"/>
-                <w:color w:val="auto"/>
-                <w:shd w:val="clear" w:color="auto" w:fill="FFFFFF"/>
-                <w:lang w:val="en-US"/>
-              </w:rPr>
-              <w:t>Max_Duration</w:t>
-            </w:r>
-            <w:proofErr w:type="spellEnd"/>
+              <w:t>The electronic power steering ECU shall ensure that the lane keeping assistance torque is applied for only Max_Duration</w:t>
+            </w:r>
           </w:p>
           <w:p>
             <w:pPr>
@@ -4820,8 +4807,10 @@
               <w:spacing w:line="240" w:lineRule="auto"/>
             </w:pPr>
             <w:r>
-              <w:t>C</w:t>
-            </w:r>
+              <w:t>B</w:t>
+            </w:r>
+            <w:bookmarkStart w:id="17" w:name="_GoBack"/>
+            <w:bookmarkEnd w:id="17"/>
           </w:p>
         </w:tc>
         <w:tc>
@@ -4841,7 +4830,13 @@
               <w:spacing w:line="240" w:lineRule="auto"/>
             </w:pPr>
             <w:r>
-              <w:t>50ms</w:t>
+              <w:t>5</w:t>
+            </w:r>
+            <w:r>
+              <w:t>0</w:t>
+            </w:r>
+            <w:r>
+              <w:t>0ms</w:t>
             </w:r>
           </w:p>
         </w:tc>
@@ -4956,7 +4951,7 @@
               <w:spacing w:line="240" w:lineRule="auto"/>
             </w:pPr>
             <w:r>
-              <w:t>C</w:t>
+              <w:t>B</w:t>
             </w:r>
           </w:p>
         </w:tc>
@@ -4977,7 +4972,13 @@
               <w:spacing w:line="240" w:lineRule="auto"/>
             </w:pPr>
             <w:r>
-              <w:t>50ms</w:t>
+              <w:t>50</w:t>
+            </w:r>
+            <w:r>
+              <w:t>0</w:t>
+            </w:r>
+            <w:r>
+              <w:t>ms</w:t>
             </w:r>
           </w:p>
         </w:tc>
@@ -6425,19 +6426,8 @@
                 <w:shd w:val="clear" w:color="auto" w:fill="FFFFFF"/>
                 <w:lang w:val="en-US"/>
               </w:rPr>
-              <w:t xml:space="preserve">The electronic power steering ECU shall ensure that the lane keeping assistance torque is applied for only </w:t>
-            </w:r>
-            <w:proofErr w:type="spellStart"/>
-            <w:r>
-              <w:rPr>
-                <w:rFonts w:eastAsia="Times New Roman"/>
-                <w:color w:val="auto"/>
-                <w:shd w:val="clear" w:color="auto" w:fill="FFFFFF"/>
-                <w:lang w:val="en-US"/>
-              </w:rPr>
-              <w:t>Max_Duration</w:t>
-            </w:r>
-            <w:proofErr w:type="spellEnd"/>
+              <w:t>The electronic power steering ECU shall ensure that the lane keeping assistance torque is applied for only Max_Duration</w:t>
+            </w:r>
           </w:p>
           <w:p>
             <w:pPr>
@@ -9568,7 +9558,7 @@
 </file>
 
 <file path=customXml/itemProps1.xml><?xml version="1.0" encoding="utf-8"?>
-<ds:datastoreItem xmlns:ds="http://schemas.openxmlformats.org/officeDocument/2006/customXml" ds:itemID="{DBCC8652-861C-6049-A773-F98EAEAAEB4F}">
+<ds:datastoreItem xmlns:ds="http://schemas.openxmlformats.org/officeDocument/2006/customXml" ds:itemID="{61386FAB-B1A1-BA41-B7C2-12C2598BD26F}">
   <ds:schemaRefs>
     <ds:schemaRef ds:uri="http://schemas.openxmlformats.org/officeDocument/2006/bibliography"/>
   </ds:schemaRefs>

</xml_diff>